<commit_message>
logan bower final project paper submission
</commit_message>
<xml_diff>
--- a/Project/BIOL 461 - Final Project Paper - Logan Bower.docx
+++ b/Project/BIOL 461 - Final Project Paper - Logan Bower.docx
@@ -626,21 +626,7 @@
         <w:rPr>
           <w:rFonts w:ascii="Times New Roman" w:hAnsi="Times New Roman" w:cs="Times New Roman"/>
         </w:rPr>
-        <w:t xml:space="preserve"> (</w:t>
-      </w:r>
-      <w:proofErr w:type="spellStart"/>
-      <w:r>
-        <w:rPr>
-          <w:rFonts w:ascii="Times New Roman" w:hAnsi="Times New Roman" w:cs="Times New Roman"/>
-        </w:rPr>
-        <w:t>Sayol</w:t>
-      </w:r>
-      <w:proofErr w:type="spellEnd"/>
-      <w:r>
-        <w:rPr>
-          <w:rFonts w:ascii="Times New Roman" w:hAnsi="Times New Roman" w:cs="Times New Roman"/>
-        </w:rPr>
-        <w:t xml:space="preserve"> et al. 2019).</w:t>
+        <w:t xml:space="preserve"> (Sayol et al. 2019).</w:t>
       </w:r>
       <w:r>
         <w:rPr>
@@ -726,21 +712,7 @@
         <w:rPr>
           <w:rFonts w:ascii="Times New Roman" w:hAnsi="Times New Roman" w:cs="Times New Roman"/>
         </w:rPr>
-        <w:t>in birds (</w:t>
-      </w:r>
-      <w:proofErr w:type="spellStart"/>
-      <w:r>
-        <w:rPr>
-          <w:rFonts w:ascii="Times New Roman" w:hAnsi="Times New Roman" w:cs="Times New Roman"/>
-        </w:rPr>
-        <w:t>Sayol</w:t>
-      </w:r>
-      <w:proofErr w:type="spellEnd"/>
-      <w:r>
-        <w:rPr>
-          <w:rFonts w:ascii="Times New Roman" w:hAnsi="Times New Roman" w:cs="Times New Roman"/>
-        </w:rPr>
-        <w:t xml:space="preserve"> et al.</w:t>
+        <w:t>in birds (Sayol et al.</w:t>
       </w:r>
       <w:r>
         <w:rPr>
@@ -783,21 +755,7 @@
           <w:rFonts w:ascii="Times New Roman" w:hAnsi="Times New Roman" w:cs="Times New Roman"/>
         </w:rPr>
         <w:lastRenderedPageBreak/>
-        <w:t>due to previous studies being done that concluded DR rates were highly correlated with the evolution rate of body size in currently living species of ray-finned fish (</w:t>
-      </w:r>
-      <w:proofErr w:type="spellStart"/>
-      <w:r>
-        <w:rPr>
-          <w:rFonts w:ascii="Times New Roman" w:hAnsi="Times New Roman" w:cs="Times New Roman"/>
-        </w:rPr>
-        <w:t>Rabosky</w:t>
-      </w:r>
-      <w:proofErr w:type="spellEnd"/>
-      <w:r>
-        <w:rPr>
-          <w:rFonts w:ascii="Times New Roman" w:hAnsi="Times New Roman" w:cs="Times New Roman"/>
-        </w:rPr>
-        <w:t xml:space="preserve"> et al. 2013).</w:t>
+        <w:t>due to previous studies being done that concluded DR rates were highly correlated with the evolution rate of body size in currently living species of ray-finned fish (Rabosky et al. 2013).</w:t>
       </w:r>
       <w:r>
         <w:rPr>
@@ -909,41 +867,13 @@
         <w:rPr>
           <w:rFonts w:ascii="Times New Roman" w:hAnsi="Times New Roman" w:cs="Times New Roman"/>
         </w:rPr>
-        <w:t xml:space="preserve"> was the same data used by </w:t>
-      </w:r>
-      <w:proofErr w:type="spellStart"/>
-      <w:r>
-        <w:rPr>
-          <w:rFonts w:ascii="Times New Roman" w:hAnsi="Times New Roman" w:cs="Times New Roman"/>
-        </w:rPr>
-        <w:t>Sayol</w:t>
-      </w:r>
-      <w:proofErr w:type="spellEnd"/>
-      <w:r>
-        <w:rPr>
-          <w:rFonts w:ascii="Times New Roman" w:hAnsi="Times New Roman" w:cs="Times New Roman"/>
-        </w:rPr>
-        <w:t xml:space="preserve"> et al. in their 2019 analysis which linked brain size to higher DRs in birds</w:t>
-      </w:r>
-      <w:r>
-        <w:rPr>
-          <w:rFonts w:ascii="Times New Roman" w:hAnsi="Times New Roman" w:cs="Times New Roman"/>
-        </w:rPr>
-        <w:t xml:space="preserve"> (</w:t>
-      </w:r>
-      <w:proofErr w:type="spellStart"/>
-      <w:r>
-        <w:rPr>
-          <w:rFonts w:ascii="Times New Roman" w:hAnsi="Times New Roman" w:cs="Times New Roman"/>
-        </w:rPr>
-        <w:t>Sayol</w:t>
-      </w:r>
-      <w:proofErr w:type="spellEnd"/>
-      <w:r>
-        <w:rPr>
-          <w:rFonts w:ascii="Times New Roman" w:hAnsi="Times New Roman" w:cs="Times New Roman"/>
-        </w:rPr>
-        <w:t xml:space="preserve"> et al. 2019)</w:t>
+        <w:t xml:space="preserve"> was the same data used by Sayol et al. in their 2019 analysis which linked brain size to higher DRs in birds</w:t>
+      </w:r>
+      <w:r>
+        <w:rPr>
+          <w:rFonts w:ascii="Times New Roman" w:hAnsi="Times New Roman" w:cs="Times New Roman"/>
+        </w:rPr>
+        <w:t xml:space="preserve"> (Sayol et al. 2019)</w:t>
       </w:r>
       <w:r>
         <w:rPr>
@@ -997,21 +927,7 @@
         <w:rPr>
           <w:rFonts w:ascii="Times New Roman" w:hAnsi="Times New Roman" w:cs="Times New Roman"/>
         </w:rPr>
-        <w:t xml:space="preserve"> by </w:t>
-      </w:r>
-      <w:proofErr w:type="spellStart"/>
-      <w:r>
-        <w:rPr>
-          <w:rFonts w:ascii="Times New Roman" w:hAnsi="Times New Roman" w:cs="Times New Roman"/>
-        </w:rPr>
-        <w:t>Sayol</w:t>
-      </w:r>
-      <w:proofErr w:type="spellEnd"/>
-      <w:r>
-        <w:rPr>
-          <w:rFonts w:ascii="Times New Roman" w:hAnsi="Times New Roman" w:cs="Times New Roman"/>
-        </w:rPr>
-        <w:t xml:space="preserve"> et al.</w:t>
+        <w:t xml:space="preserve"> by Sayol et al.</w:t>
       </w:r>
       <w:r>
         <w:rPr>
@@ -1095,21 +1011,7 @@
         <w:rPr>
           <w:rFonts w:ascii="Times New Roman" w:hAnsi="Times New Roman" w:cs="Times New Roman"/>
         </w:rPr>
-        <w:t xml:space="preserve"> using the methods of </w:t>
-      </w:r>
-      <w:proofErr w:type="spellStart"/>
-      <w:r>
-        <w:rPr>
-          <w:rFonts w:ascii="Times New Roman" w:hAnsi="Times New Roman" w:cs="Times New Roman"/>
-        </w:rPr>
-        <w:t>Sayol</w:t>
-      </w:r>
-      <w:proofErr w:type="spellEnd"/>
-      <w:r>
-        <w:rPr>
-          <w:rFonts w:ascii="Times New Roman" w:hAnsi="Times New Roman" w:cs="Times New Roman"/>
-        </w:rPr>
-        <w:t xml:space="preserve"> et al.</w:t>
+        <w:t xml:space="preserve"> using the methods of Sayol et al.</w:t>
       </w:r>
       <w:r>
         <w:rPr>
@@ -1151,21 +1053,7 @@
         <w:rPr>
           <w:rFonts w:ascii="Times New Roman" w:hAnsi="Times New Roman" w:cs="Times New Roman"/>
         </w:rPr>
-        <w:t xml:space="preserve"> (Redding and </w:t>
-      </w:r>
-      <w:proofErr w:type="spellStart"/>
-      <w:r>
-        <w:rPr>
-          <w:rFonts w:ascii="Times New Roman" w:hAnsi="Times New Roman" w:cs="Times New Roman"/>
-        </w:rPr>
-        <w:t>Mooers</w:t>
-      </w:r>
-      <w:proofErr w:type="spellEnd"/>
-      <w:r>
-        <w:rPr>
-          <w:rFonts w:ascii="Times New Roman" w:hAnsi="Times New Roman" w:cs="Times New Roman"/>
-        </w:rPr>
-        <w:t xml:space="preserve"> 2006)</w:t>
+        <w:t xml:space="preserve"> (Redding and Mooers 2006)</w:t>
       </w:r>
       <w:r>
         <w:rPr>
@@ -1196,21 +1084,7 @@
           <w:rFonts w:ascii="Times New Roman" w:hAnsi="Times New Roman" w:cs="Times New Roman"/>
         </w:rPr>
         <w:lastRenderedPageBreak/>
-        <w:t>species (</w:t>
-      </w:r>
-      <w:proofErr w:type="spellStart"/>
-      <w:r>
-        <w:rPr>
-          <w:rFonts w:ascii="Times New Roman" w:hAnsi="Times New Roman" w:cs="Times New Roman"/>
-        </w:rPr>
-        <w:t>Sayol</w:t>
-      </w:r>
-      <w:proofErr w:type="spellEnd"/>
-      <w:r>
-        <w:rPr>
-          <w:rFonts w:ascii="Times New Roman" w:hAnsi="Times New Roman" w:cs="Times New Roman"/>
-        </w:rPr>
-        <w:t xml:space="preserve"> et al. 2019).</w:t>
+        <w:t>species (Sayol et al. 2019).</w:t>
       </w:r>
       <w:r>
         <w:rPr>
@@ -1228,21 +1102,7 @@
         <w:rPr>
           <w:rFonts w:ascii="Times New Roman" w:hAnsi="Times New Roman" w:cs="Times New Roman"/>
         </w:rPr>
-        <w:t xml:space="preserve"> (Title and </w:t>
-      </w:r>
-      <w:proofErr w:type="spellStart"/>
-      <w:r>
-        <w:rPr>
-          <w:rFonts w:ascii="Times New Roman" w:hAnsi="Times New Roman" w:cs="Times New Roman"/>
-        </w:rPr>
-        <w:t>Rabosky</w:t>
-      </w:r>
-      <w:proofErr w:type="spellEnd"/>
-      <w:r>
-        <w:rPr>
-          <w:rFonts w:ascii="Times New Roman" w:hAnsi="Times New Roman" w:cs="Times New Roman"/>
-        </w:rPr>
-        <w:t xml:space="preserve"> 2018)</w:t>
+        <w:t xml:space="preserve"> (Title and Rabosky 2018)</w:t>
       </w:r>
       <w:r>
         <w:rPr>
@@ -1288,7 +1148,6 @@
         </w:rPr>
         <w:t xml:space="preserve"> function “</w:t>
       </w:r>
-      <w:proofErr w:type="spellStart"/>
       <w:proofErr w:type="gramStart"/>
       <w:r>
         <w:rPr>
@@ -1296,7 +1155,6 @@
         </w:rPr>
         <w:t>evol.distinct</w:t>
       </w:r>
-      <w:proofErr w:type="spellEnd"/>
       <w:proofErr w:type="gramEnd"/>
       <w:r>
         <w:rPr>
@@ -1346,19 +1204,11 @@
         </w:rPr>
         <w:t>(</w:t>
       </w:r>
-      <w:proofErr w:type="spellStart"/>
-      <w:r>
-        <w:rPr>
-          <w:rFonts w:ascii="Times New Roman" w:hAnsi="Times New Roman" w:cs="Times New Roman"/>
-        </w:rPr>
-        <w:t>Kembel</w:t>
-      </w:r>
-      <w:proofErr w:type="spellEnd"/>
-      <w:r>
-        <w:rPr>
-          <w:rFonts w:ascii="Times New Roman" w:hAnsi="Times New Roman" w:cs="Times New Roman"/>
-        </w:rPr>
-        <w:t xml:space="preserve"> et al. 2010). </w:t>
+      <w:r>
+        <w:rPr>
+          <w:rFonts w:ascii="Times New Roman" w:hAnsi="Times New Roman" w:cs="Times New Roman"/>
+        </w:rPr>
+        <w:t xml:space="preserve">Kembel et al. 2010). </w:t>
       </w:r>
       <w:r>
         <w:rPr>
@@ -1366,19 +1216,11 @@
         </w:rPr>
         <w:t xml:space="preserve">Using this function, </w:t>
       </w:r>
-      <w:proofErr w:type="spellStart"/>
-      <w:r>
-        <w:rPr>
-          <w:rFonts w:ascii="Times New Roman" w:hAnsi="Times New Roman" w:cs="Times New Roman"/>
-        </w:rPr>
-        <w:t>Sayol</w:t>
-      </w:r>
-      <w:proofErr w:type="spellEnd"/>
-      <w:r>
-        <w:rPr>
-          <w:rFonts w:ascii="Times New Roman" w:hAnsi="Times New Roman" w:cs="Times New Roman"/>
-        </w:rPr>
-        <w:t xml:space="preserve"> et al. created a set of 100 trees</w:t>
+      <w:r>
+        <w:rPr>
+          <w:rFonts w:ascii="Times New Roman" w:hAnsi="Times New Roman" w:cs="Times New Roman"/>
+        </w:rPr>
+        <w:t>Sayol et al. created a set of 100 trees</w:t>
       </w:r>
       <w:r>
         <w:rPr>
@@ -1414,21 +1256,7 @@
         <w:rPr>
           <w:rFonts w:ascii="Times New Roman" w:hAnsi="Times New Roman" w:cs="Times New Roman"/>
         </w:rPr>
-        <w:t>which contains 9993 species (</w:t>
-      </w:r>
-      <w:proofErr w:type="spellStart"/>
-      <w:r>
-        <w:rPr>
-          <w:rFonts w:ascii="Times New Roman" w:hAnsi="Times New Roman" w:cs="Times New Roman"/>
-        </w:rPr>
-        <w:t>Jetz</w:t>
-      </w:r>
-      <w:proofErr w:type="spellEnd"/>
-      <w:r>
-        <w:rPr>
-          <w:rFonts w:ascii="Times New Roman" w:hAnsi="Times New Roman" w:cs="Times New Roman"/>
-        </w:rPr>
-        <w:t xml:space="preserve"> et al. 2012).</w:t>
+        <w:t>which contains 9993 species (Jetz et al. 2012).</w:t>
       </w:r>
       <w:r>
         <w:rPr>
@@ -1464,21 +1292,7 @@
         <w:rPr>
           <w:rFonts w:ascii="Times New Roman" w:hAnsi="Times New Roman" w:cs="Times New Roman"/>
         </w:rPr>
-        <w:t xml:space="preserve"> </w:t>
-      </w:r>
-      <w:proofErr w:type="spellStart"/>
-      <w:r>
-        <w:rPr>
-          <w:rFonts w:ascii="Times New Roman" w:hAnsi="Times New Roman" w:cs="Times New Roman"/>
-        </w:rPr>
-        <w:t>Sayol</w:t>
-      </w:r>
-      <w:proofErr w:type="spellEnd"/>
-      <w:r>
-        <w:rPr>
-          <w:rFonts w:ascii="Times New Roman" w:hAnsi="Times New Roman" w:cs="Times New Roman"/>
-        </w:rPr>
-        <w:t xml:space="preserve"> et al.</w:t>
+        <w:t xml:space="preserve"> Sayol et al.</w:t>
       </w:r>
     </w:p>
     <w:p>
@@ -1528,111 +1342,198 @@
         </w:rPr>
         <w:t xml:space="preserve"> package </w:t>
       </w:r>
-      <w:proofErr w:type="spellStart"/>
       <w:r>
         <w:rPr>
           <w:rFonts w:ascii="Times New Roman" w:hAnsi="Times New Roman" w:cs="Times New Roman"/>
           <w:i/>
           <w:iCs/>
         </w:rPr>
-        <w:t>BAMMtools</w:t>
-      </w:r>
-      <w:proofErr w:type="spellEnd"/>
+        <w:t xml:space="preserve">BAMMtools </w:t>
+      </w:r>
+      <w:r>
+        <w:rPr>
+          <w:rFonts w:ascii="Times New Roman" w:hAnsi="Times New Roman" w:cs="Times New Roman"/>
+        </w:rPr>
+        <w:t>(version 2.1.8) was downloaded. BAMM, which stands for Bayesian Analysis of Macroevolutionary Mixtures, is a package that was developed to allow for better analysis of the evolutionary dynamics on phylogenetic trees</w:t>
+      </w:r>
+      <w:r>
+        <w:rPr>
+          <w:rFonts w:ascii="Times New Roman" w:hAnsi="Times New Roman" w:cs="Times New Roman"/>
+        </w:rPr>
+        <w:t xml:space="preserve"> (Rabosky et al. 2014)</w:t>
+      </w:r>
+      <w:r>
+        <w:rPr>
+          <w:rFonts w:ascii="Times New Roman" w:hAnsi="Times New Roman" w:cs="Times New Roman"/>
+        </w:rPr>
+        <w:t>. After this, a</w:t>
+      </w:r>
+      <w:r>
+        <w:rPr>
+          <w:rFonts w:ascii="Times New Roman" w:hAnsi="Times New Roman" w:cs="Times New Roman"/>
+        </w:rPr>
+        <w:t xml:space="preserve"> phylogeny tree of the 1931 species</w:t>
+      </w:r>
+      <w:r>
+        <w:rPr>
+          <w:rFonts w:ascii="Times New Roman" w:hAnsi="Times New Roman" w:cs="Times New Roman"/>
+        </w:rPr>
+        <w:t xml:space="preserve"> included in this analysis</w:t>
+      </w:r>
+      <w:r>
+        <w:rPr>
+          <w:rFonts w:ascii="Times New Roman" w:hAnsi="Times New Roman" w:cs="Times New Roman"/>
+        </w:rPr>
+        <w:t xml:space="preserve"> was created</w:t>
+      </w:r>
+      <w:r>
+        <w:rPr>
+          <w:rFonts w:ascii="Times New Roman" w:hAnsi="Times New Roman" w:cs="Times New Roman"/>
+        </w:rPr>
+        <w:t xml:space="preserve"> with respective DR values for each species superimposed</w:t>
+      </w:r>
+      <w:r>
+        <w:rPr>
+          <w:rFonts w:ascii="Times New Roman" w:hAnsi="Times New Roman" w:cs="Times New Roman"/>
+        </w:rPr>
+        <w:t xml:space="preserve"> (via coloration)</w:t>
+      </w:r>
+      <w:r>
+        <w:rPr>
+          <w:rFonts w:ascii="Times New Roman" w:hAnsi="Times New Roman" w:cs="Times New Roman"/>
+        </w:rPr>
+        <w:t xml:space="preserve"> on top of those species. </w:t>
+      </w:r>
+      <w:r>
+        <w:rPr>
+          <w:rFonts w:ascii="Times New Roman" w:hAnsi="Times New Roman" w:cs="Times New Roman"/>
+        </w:rPr>
+        <w:t xml:space="preserve">To achieve this, the phylogeny data (Sayol et al.) was read into </w:t>
+      </w:r>
       <w:r>
         <w:rPr>
           <w:rFonts w:ascii="Times New Roman" w:hAnsi="Times New Roman" w:cs="Times New Roman"/>
           <w:i/>
           <w:iCs/>
         </w:rPr>
+        <w:t xml:space="preserve">R </w:t>
+      </w:r>
+      <w:r>
+        <w:rPr>
+          <w:rFonts w:ascii="Times New Roman" w:hAnsi="Times New Roman" w:cs="Times New Roman"/>
+        </w:rPr>
+        <w:t xml:space="preserve">(version 4.1.2). </w:t>
+      </w:r>
+      <w:r>
+        <w:rPr>
+          <w:rFonts w:ascii="Times New Roman" w:hAnsi="Times New Roman" w:cs="Times New Roman"/>
+        </w:rPr>
+        <w:t xml:space="preserve">Next, </w:t>
+      </w:r>
+      <w:r>
+        <w:rPr>
+          <w:rFonts w:ascii="Times New Roman" w:hAnsi="Times New Roman" w:cs="Times New Roman"/>
+        </w:rPr>
+        <w:t>the “getEventData” function was used</w:t>
+      </w:r>
+      <w:r>
+        <w:rPr>
+          <w:rFonts w:ascii="Times New Roman" w:hAnsi="Times New Roman" w:cs="Times New Roman"/>
+        </w:rPr>
+        <w:t xml:space="preserve"> to create event data (in this case, DR) that could be plotted on the phylogeny</w:t>
+      </w:r>
+      <w:r>
+        <w:rPr>
+          <w:rFonts w:ascii="Times New Roman" w:hAnsi="Times New Roman" w:cs="Times New Roman"/>
+        </w:rPr>
+        <w:t>.</w:t>
+      </w:r>
+      <w:r>
+        <w:rPr>
+          <w:rFonts w:ascii="Times New Roman" w:hAnsi="Times New Roman" w:cs="Times New Roman"/>
+        </w:rPr>
+        <w:t xml:space="preserve"> The “getEventData” function requires two elements: the phylogeny data itself, and the actual event data, which is </w:t>
+      </w:r>
+      <w:r>
+        <w:rPr>
+          <w:rFonts w:ascii="Times New Roman" w:hAnsi="Times New Roman" w:cs="Times New Roman"/>
+        </w:rPr>
+        <w:t>an object that contains the event data from a previous BAMM run</w:t>
+      </w:r>
+      <w:r>
+        <w:rPr>
+          <w:rFonts w:ascii="Times New Roman" w:hAnsi="Times New Roman" w:cs="Times New Roman"/>
+        </w:rPr>
+        <w:t xml:space="preserve"> (Rabosky et al. 2014)</w:t>
+      </w:r>
+      <w:r>
+        <w:rPr>
+          <w:rFonts w:ascii="Times New Roman" w:hAnsi="Times New Roman" w:cs="Times New Roman"/>
+        </w:rPr>
+        <w:t>.</w:t>
+      </w:r>
+      <w:r>
+        <w:rPr>
+          <w:rFonts w:ascii="Times New Roman" w:hAnsi="Times New Roman" w:cs="Times New Roman"/>
+        </w:rPr>
+        <w:t xml:space="preserve"> Since DR data for each species had already been acquired, there was no BAMM run to simulate DR required for this analysis, but as stated earlier the function still requires </w:t>
+      </w:r>
+      <w:r>
+        <w:rPr>
+          <w:rFonts w:ascii="Times New Roman" w:hAnsi="Times New Roman" w:cs="Times New Roman"/>
+        </w:rPr>
+        <w:t xml:space="preserve">event data to run. To solve this issue, a “dummy” event data object was </w:t>
+      </w:r>
+      <w:r>
+        <w:rPr>
+          <w:rFonts w:ascii="Times New Roman" w:hAnsi="Times New Roman" w:cs="Times New Roman"/>
+        </w:rPr>
+        <w:lastRenderedPageBreak/>
+        <w:t>created that allowed the previously gathered DR data to be applied to the tree. The phylogeny tree was then plotted with the DR data</w:t>
+      </w:r>
+      <w:r>
+        <w:rPr>
+          <w:rFonts w:ascii="Times New Roman" w:hAnsi="Times New Roman" w:cs="Times New Roman"/>
+        </w:rPr>
+        <w:t>. The breaks method used was the Jenks Optimization method, which was designed to minimize variance within classes and maximize variance between different classes (Jenks 1967).</w:t>
+      </w:r>
+      <w:r>
+        <w:rPr>
+          <w:rFonts w:ascii="Times New Roman" w:hAnsi="Times New Roman" w:cs="Times New Roman"/>
+        </w:rPr>
         <w:t xml:space="preserve"> </w:t>
       </w:r>
-      <w:r>
-        <w:rPr>
-          <w:rFonts w:ascii="Times New Roman" w:hAnsi="Times New Roman" w:cs="Times New Roman"/>
-        </w:rPr>
-        <w:t>(version 2.1.8) was downloaded. BAMM, which stands for Bayesian Analysis of Macroevolutionary Mixtures, is a package that was developed to allow for better analysis of the evolutionary dynamics on phylogenetic trees</w:t>
-      </w:r>
-      <w:r>
-        <w:rPr>
-          <w:rFonts w:ascii="Times New Roman" w:hAnsi="Times New Roman" w:cs="Times New Roman"/>
-        </w:rPr>
-        <w:t xml:space="preserve"> (</w:t>
-      </w:r>
-      <w:proofErr w:type="spellStart"/>
-      <w:r>
-        <w:rPr>
-          <w:rFonts w:ascii="Times New Roman" w:hAnsi="Times New Roman" w:cs="Times New Roman"/>
-        </w:rPr>
-        <w:t>Rabosky</w:t>
-      </w:r>
-      <w:proofErr w:type="spellEnd"/>
-      <w:r>
-        <w:rPr>
-          <w:rFonts w:ascii="Times New Roman" w:hAnsi="Times New Roman" w:cs="Times New Roman"/>
-        </w:rPr>
-        <w:t xml:space="preserve"> et al. 2014)</w:t>
-      </w:r>
-      <w:r>
-        <w:rPr>
-          <w:rFonts w:ascii="Times New Roman" w:hAnsi="Times New Roman" w:cs="Times New Roman"/>
-        </w:rPr>
-        <w:t>. After this, a</w:t>
-      </w:r>
-      <w:r>
-        <w:rPr>
-          <w:rFonts w:ascii="Times New Roman" w:hAnsi="Times New Roman" w:cs="Times New Roman"/>
-        </w:rPr>
-        <w:t xml:space="preserve"> phylogeny tree of the 1931 species</w:t>
-      </w:r>
-      <w:r>
-        <w:rPr>
-          <w:rFonts w:ascii="Times New Roman" w:hAnsi="Times New Roman" w:cs="Times New Roman"/>
-        </w:rPr>
-        <w:t xml:space="preserve"> included in this analysis</w:t>
-      </w:r>
-      <w:r>
-        <w:rPr>
-          <w:rFonts w:ascii="Times New Roman" w:hAnsi="Times New Roman" w:cs="Times New Roman"/>
-        </w:rPr>
-        <w:t xml:space="preserve"> was created</w:t>
-      </w:r>
-      <w:r>
-        <w:rPr>
-          <w:rFonts w:ascii="Times New Roman" w:hAnsi="Times New Roman" w:cs="Times New Roman"/>
-        </w:rPr>
-        <w:t xml:space="preserve"> with respective DR values for each species superimposed</w:t>
-      </w:r>
-      <w:r>
-        <w:rPr>
-          <w:rFonts w:ascii="Times New Roman" w:hAnsi="Times New Roman" w:cs="Times New Roman"/>
-        </w:rPr>
-        <w:t xml:space="preserve"> (via coloration)</w:t>
-      </w:r>
-      <w:r>
-        <w:rPr>
-          <w:rFonts w:ascii="Times New Roman" w:hAnsi="Times New Roman" w:cs="Times New Roman"/>
-        </w:rPr>
-        <w:t xml:space="preserve"> on top of those species. </w:t>
-      </w:r>
-      <w:r>
-        <w:rPr>
-          <w:rFonts w:ascii="Times New Roman" w:hAnsi="Times New Roman" w:cs="Times New Roman"/>
-        </w:rPr>
-        <w:t>To achieve this, the phylogeny data (</w:t>
-      </w:r>
-      <w:proofErr w:type="spellStart"/>
-      <w:r>
-        <w:rPr>
-          <w:rFonts w:ascii="Times New Roman" w:hAnsi="Times New Roman" w:cs="Times New Roman"/>
-        </w:rPr>
-        <w:t>Sayol</w:t>
-      </w:r>
-      <w:proofErr w:type="spellEnd"/>
-      <w:r>
-        <w:rPr>
-          <w:rFonts w:ascii="Times New Roman" w:hAnsi="Times New Roman" w:cs="Times New Roman"/>
-        </w:rPr>
-        <w:t xml:space="preserve"> et al.) was read into </w:t>
+    </w:p>
+    <w:p>
+      <w:pPr>
+        <w:ind w:firstLine="720"/>
+        <w:rPr>
+          <w:rFonts w:ascii="Times New Roman" w:hAnsi="Times New Roman" w:cs="Times New Roman"/>
+        </w:rPr>
+      </w:pPr>
+      <w:r>
+        <w:rPr>
+          <w:rFonts w:ascii="Times New Roman" w:hAnsi="Times New Roman" w:cs="Times New Roman"/>
+        </w:rPr>
+        <w:t>A</w:t>
+      </w:r>
+      <w:r>
+        <w:rPr>
+          <w:rFonts w:ascii="Times New Roman" w:hAnsi="Times New Roman" w:cs="Times New Roman"/>
+        </w:rPr>
+        <w:t xml:space="preserve">nother phylogeny tree showing the evolution of the body mass trait for the 1931 species included in this analysis was created. To achieve this, </w:t>
+      </w:r>
+      <w:r>
+        <w:rPr>
+          <w:rFonts w:ascii="Times New Roman" w:hAnsi="Times New Roman" w:cs="Times New Roman"/>
+        </w:rPr>
+        <w:t xml:space="preserve">the tree and trait data was input into </w:t>
+      </w:r>
+      <w:r>
+        <w:rPr>
+          <w:rFonts w:ascii="Times New Roman" w:hAnsi="Times New Roman" w:cs="Times New Roman"/>
+        </w:rPr>
+        <w:t xml:space="preserve">the function “contMap” from the </w:t>
       </w:r>
       <w:r>
         <w:rPr>
@@ -1646,174 +1547,7 @@
         <w:rPr>
           <w:rFonts w:ascii="Times New Roman" w:hAnsi="Times New Roman" w:cs="Times New Roman"/>
         </w:rPr>
-        <w:t xml:space="preserve">(version 4.1.2). </w:t>
-      </w:r>
-      <w:r>
-        <w:rPr>
-          <w:rFonts w:ascii="Times New Roman" w:hAnsi="Times New Roman" w:cs="Times New Roman"/>
-        </w:rPr>
-        <w:t xml:space="preserve">Next, </w:t>
-      </w:r>
-      <w:r>
-        <w:rPr>
-          <w:rFonts w:ascii="Times New Roman" w:hAnsi="Times New Roman" w:cs="Times New Roman"/>
-        </w:rPr>
-        <w:t>the “</w:t>
-      </w:r>
-      <w:proofErr w:type="spellStart"/>
-      <w:r>
-        <w:rPr>
-          <w:rFonts w:ascii="Times New Roman" w:hAnsi="Times New Roman" w:cs="Times New Roman"/>
-        </w:rPr>
-        <w:t>getEventData</w:t>
-      </w:r>
-      <w:proofErr w:type="spellEnd"/>
-      <w:r>
-        <w:rPr>
-          <w:rFonts w:ascii="Times New Roman" w:hAnsi="Times New Roman" w:cs="Times New Roman"/>
-        </w:rPr>
-        <w:t>” function was used</w:t>
-      </w:r>
-      <w:r>
-        <w:rPr>
-          <w:rFonts w:ascii="Times New Roman" w:hAnsi="Times New Roman" w:cs="Times New Roman"/>
-        </w:rPr>
-        <w:t xml:space="preserve"> to create event data (in this case, DR) that could be plotted on the phylogeny</w:t>
-      </w:r>
-      <w:r>
-        <w:rPr>
-          <w:rFonts w:ascii="Times New Roman" w:hAnsi="Times New Roman" w:cs="Times New Roman"/>
-        </w:rPr>
-        <w:t>.</w:t>
-      </w:r>
-      <w:r>
-        <w:rPr>
-          <w:rFonts w:ascii="Times New Roman" w:hAnsi="Times New Roman" w:cs="Times New Roman"/>
-        </w:rPr>
-        <w:t xml:space="preserve"> The “</w:t>
-      </w:r>
-      <w:proofErr w:type="spellStart"/>
-      <w:r>
-        <w:rPr>
-          <w:rFonts w:ascii="Times New Roman" w:hAnsi="Times New Roman" w:cs="Times New Roman"/>
-        </w:rPr>
-        <w:t>getEventData</w:t>
-      </w:r>
-      <w:proofErr w:type="spellEnd"/>
-      <w:r>
-        <w:rPr>
-          <w:rFonts w:ascii="Times New Roman" w:hAnsi="Times New Roman" w:cs="Times New Roman"/>
-        </w:rPr>
-        <w:t xml:space="preserve">” function requires two elements: the phylogeny data itself, and the actual event data, which is </w:t>
-      </w:r>
-      <w:r>
-        <w:rPr>
-          <w:rFonts w:ascii="Times New Roman" w:hAnsi="Times New Roman" w:cs="Times New Roman"/>
-        </w:rPr>
-        <w:t>an object that contains the event data from a previous BAMM run</w:t>
-      </w:r>
-      <w:r>
-        <w:rPr>
-          <w:rFonts w:ascii="Times New Roman" w:hAnsi="Times New Roman" w:cs="Times New Roman"/>
-        </w:rPr>
-        <w:t xml:space="preserve"> (</w:t>
-      </w:r>
-      <w:proofErr w:type="spellStart"/>
-      <w:r>
-        <w:rPr>
-          <w:rFonts w:ascii="Times New Roman" w:hAnsi="Times New Roman" w:cs="Times New Roman"/>
-        </w:rPr>
-        <w:t>Rabosky</w:t>
-      </w:r>
-      <w:proofErr w:type="spellEnd"/>
-      <w:r>
-        <w:rPr>
-          <w:rFonts w:ascii="Times New Roman" w:hAnsi="Times New Roman" w:cs="Times New Roman"/>
-        </w:rPr>
-        <w:t xml:space="preserve"> et al. 2014)</w:t>
-      </w:r>
-      <w:r>
-        <w:rPr>
-          <w:rFonts w:ascii="Times New Roman" w:hAnsi="Times New Roman" w:cs="Times New Roman"/>
-        </w:rPr>
-        <w:t>.</w:t>
-      </w:r>
-      <w:r>
-        <w:rPr>
-          <w:rFonts w:ascii="Times New Roman" w:hAnsi="Times New Roman" w:cs="Times New Roman"/>
-        </w:rPr>
-        <w:t xml:space="preserve"> Since DR data for each species had already been acquired, there was no BAMM run to simulate DR required for this analysis, but as stated earlier the function still requires </w:t>
-      </w:r>
-      <w:r>
-        <w:rPr>
-          <w:rFonts w:ascii="Times New Roman" w:hAnsi="Times New Roman" w:cs="Times New Roman"/>
-        </w:rPr>
-        <w:t xml:space="preserve">event data to run. To solve this issue, a “dummy” event data object was </w:t>
-      </w:r>
-      <w:r>
-        <w:rPr>
-          <w:rFonts w:ascii="Times New Roman" w:hAnsi="Times New Roman" w:cs="Times New Roman"/>
-        </w:rPr>
-        <w:lastRenderedPageBreak/>
-        <w:t>created that allowed the previously gathered DR data to be applied to the tree. The phylogeny tree was then plotted with the DR data</w:t>
-      </w:r>
-      <w:r>
-        <w:rPr>
-          <w:rFonts w:ascii="Times New Roman" w:hAnsi="Times New Roman" w:cs="Times New Roman"/>
-        </w:rPr>
-        <w:t>. The breaks method used was the Jenks Optimization method, which was designed to minimize variance within classes and maximize variance between different classes (Jenks 1967).</w:t>
-      </w:r>
-      <w:r>
-        <w:rPr>
-          <w:rFonts w:ascii="Times New Roman" w:hAnsi="Times New Roman" w:cs="Times New Roman"/>
-        </w:rPr>
-        <w:t xml:space="preserve"> </w:t>
-      </w:r>
-    </w:p>
-    <w:p>
-      <w:pPr>
-        <w:ind w:firstLine="720"/>
-        <w:rPr>
-          <w:rFonts w:ascii="Times New Roman" w:hAnsi="Times New Roman" w:cs="Times New Roman"/>
-        </w:rPr>
-      </w:pPr>
-      <w:r>
-        <w:rPr>
-          <w:rFonts w:ascii="Times New Roman" w:hAnsi="Times New Roman" w:cs="Times New Roman"/>
-        </w:rPr>
-        <w:t>A</w:t>
-      </w:r>
-      <w:r>
-        <w:rPr>
-          <w:rFonts w:ascii="Times New Roman" w:hAnsi="Times New Roman" w:cs="Times New Roman"/>
-        </w:rPr>
-        <w:t xml:space="preserve">nother phylogeny tree showing the evolution of the body mass trait for the 1931 species included in this analysis was created. To achieve this, </w:t>
-      </w:r>
-      <w:r>
-        <w:rPr>
-          <w:rFonts w:ascii="Times New Roman" w:hAnsi="Times New Roman" w:cs="Times New Roman"/>
-        </w:rPr>
-        <w:t xml:space="preserve">the tree and trait data was input into </w:t>
-      </w:r>
-      <w:r>
-        <w:rPr>
-          <w:rFonts w:ascii="Times New Roman" w:hAnsi="Times New Roman" w:cs="Times New Roman"/>
-        </w:rPr>
-        <w:t>the function “</w:t>
-      </w:r>
-      <w:proofErr w:type="spellStart"/>
-      <w:r>
-        <w:rPr>
-          <w:rFonts w:ascii="Times New Roman" w:hAnsi="Times New Roman" w:cs="Times New Roman"/>
-        </w:rPr>
-        <w:t>contMap</w:t>
-      </w:r>
-      <w:proofErr w:type="spellEnd"/>
-      <w:r>
-        <w:rPr>
-          <w:rFonts w:ascii="Times New Roman" w:hAnsi="Times New Roman" w:cs="Times New Roman"/>
-        </w:rPr>
-        <w:t xml:space="preserve">” from the </w:t>
+        <w:t xml:space="preserve">package </w:t>
       </w:r>
       <w:r>
         <w:rPr>
@@ -1821,180 +1555,140 @@
           <w:i/>
           <w:iCs/>
         </w:rPr>
-        <w:t xml:space="preserve">R </w:t>
-      </w:r>
-      <w:r>
-        <w:rPr>
-          <w:rFonts w:ascii="Times New Roman" w:hAnsi="Times New Roman" w:cs="Times New Roman"/>
-        </w:rPr>
-        <w:t xml:space="preserve">package </w:t>
-      </w:r>
-      <w:proofErr w:type="spellStart"/>
+        <w:t xml:space="preserve">phytools </w:t>
+      </w:r>
+      <w:r>
+        <w:rPr>
+          <w:rFonts w:ascii="Times New Roman" w:hAnsi="Times New Roman" w:cs="Times New Roman"/>
+        </w:rPr>
+        <w:t>(version 1.0-1) (Revell 2011</w:t>
+      </w:r>
+      <w:proofErr w:type="gramStart"/>
+      <w:r>
+        <w:rPr>
+          <w:rFonts w:ascii="Times New Roman" w:hAnsi="Times New Roman" w:cs="Times New Roman"/>
+        </w:rPr>
+        <w:t>)</w:t>
+      </w:r>
+      <w:proofErr w:type="gramEnd"/>
+      <w:r>
+        <w:rPr>
+          <w:rFonts w:ascii="Times New Roman" w:hAnsi="Times New Roman" w:cs="Times New Roman"/>
+        </w:rPr>
+        <w:t xml:space="preserve"> and the tree was created with body mass evolution rates superimposed </w:t>
+      </w:r>
+      <w:r>
+        <w:rPr>
+          <w:rFonts w:ascii="Times New Roman" w:hAnsi="Times New Roman" w:cs="Times New Roman"/>
+        </w:rPr>
+        <w:t xml:space="preserve">(via coloration) </w:t>
+      </w:r>
+      <w:r>
+        <w:rPr>
+          <w:rFonts w:ascii="Times New Roman" w:hAnsi="Times New Roman" w:cs="Times New Roman"/>
+        </w:rPr>
+        <w:t>onto it</w:t>
+      </w:r>
+      <w:r>
+        <w:rPr>
+          <w:rFonts w:ascii="Times New Roman" w:hAnsi="Times New Roman" w:cs="Times New Roman"/>
+        </w:rPr>
+        <w:t>.</w:t>
+      </w:r>
+    </w:p>
+    <w:p>
+      <w:pPr>
+        <w:rPr>
+          <w:rFonts w:ascii="Times New Roman" w:hAnsi="Times New Roman" w:cs="Times New Roman"/>
+        </w:rPr>
+      </w:pPr>
+      <w:r>
+        <w:rPr>
+          <w:rFonts w:ascii="Times New Roman" w:hAnsi="Times New Roman" w:cs="Times New Roman"/>
+        </w:rPr>
+        <w:tab/>
+        <w:t>To test the correlation between body mass and DR in birds, a STRAPP (S</w:t>
+      </w:r>
+      <w:r>
+        <w:rPr>
+          <w:rFonts w:ascii="Times New Roman" w:hAnsi="Times New Roman" w:cs="Times New Roman"/>
+        </w:rPr>
+        <w:t>t</w:t>
+      </w:r>
+      <w:r>
+        <w:rPr>
+          <w:rFonts w:ascii="Times New Roman" w:hAnsi="Times New Roman" w:cs="Times New Roman"/>
+        </w:rPr>
+        <w:t>ructured</w:t>
+      </w:r>
+      <w:r>
+        <w:rPr>
+          <w:rFonts w:ascii="Times New Roman" w:hAnsi="Times New Roman" w:cs="Times New Roman"/>
+        </w:rPr>
+        <w:t xml:space="preserve"> Rate Permutations on Phylogenies) analysis was conducted using the “traitDependentBAMM” function within </w:t>
+      </w:r>
       <w:r>
         <w:rPr>
           <w:rFonts w:ascii="Times New Roman" w:hAnsi="Times New Roman" w:cs="Times New Roman"/>
           <w:i/>
           <w:iCs/>
         </w:rPr>
-        <w:t>phytools</w:t>
-      </w:r>
-      <w:proofErr w:type="spellEnd"/>
-      <w:r>
-        <w:rPr>
-          <w:rFonts w:ascii="Times New Roman" w:hAnsi="Times New Roman" w:cs="Times New Roman"/>
-          <w:i/>
-          <w:iCs/>
-        </w:rPr>
-        <w:t xml:space="preserve"> </w:t>
-      </w:r>
-      <w:r>
-        <w:rPr>
-          <w:rFonts w:ascii="Times New Roman" w:hAnsi="Times New Roman" w:cs="Times New Roman"/>
-        </w:rPr>
-        <w:t>(version 1.0-1) (Revell 2011</w:t>
+        <w:t>BAMMtools</w:t>
+      </w:r>
+      <w:r>
+        <w:rPr>
+          <w:rFonts w:ascii="Times New Roman" w:hAnsi="Times New Roman" w:cs="Times New Roman"/>
+        </w:rPr>
+        <w:t xml:space="preserve">. </w:t>
+      </w:r>
+      <w:r>
+        <w:rPr>
+          <w:rFonts w:ascii="Times New Roman" w:hAnsi="Times New Roman" w:cs="Times New Roman"/>
+        </w:rPr>
+        <w:t>The STRAPP test works</w:t>
+      </w:r>
+      <w:r>
+        <w:rPr>
+          <w:rFonts w:ascii="Times New Roman" w:hAnsi="Times New Roman" w:cs="Times New Roman"/>
+        </w:rPr>
+        <w:t xml:space="preserve"> via the following steps. First, DRs for each species are applied to a phylogenetic tree unrelated to the chosen character state</w:t>
+      </w:r>
+      <w:r>
+        <w:rPr>
+          <w:rFonts w:ascii="Times New Roman" w:hAnsi="Times New Roman" w:cs="Times New Roman"/>
+        </w:rPr>
+        <w:t xml:space="preserve">. Trait values for each species are also applied to a phylogenetic tree. </w:t>
+      </w:r>
+      <w:r>
+        <w:rPr>
+          <w:rFonts w:ascii="Times New Roman" w:hAnsi="Times New Roman" w:cs="Times New Roman"/>
+        </w:rPr>
+        <w:t>Next, test statistic</w:t>
+      </w:r>
+      <w:r>
+        <w:rPr>
+          <w:rFonts w:ascii="Times New Roman" w:hAnsi="Times New Roman" w:cs="Times New Roman"/>
+        </w:rPr>
+        <w:t xml:space="preserve">s are </w:t>
+      </w:r>
+      <w:r>
+        <w:rPr>
+          <w:rFonts w:ascii="Times New Roman" w:hAnsi="Times New Roman" w:cs="Times New Roman"/>
+        </w:rPr>
+        <w:t xml:space="preserve">computed to </w:t>
       </w:r>
       <w:proofErr w:type="gramStart"/>
       <w:r>
         <w:rPr>
           <w:rFonts w:ascii="Times New Roman" w:hAnsi="Times New Roman" w:cs="Times New Roman"/>
         </w:rPr>
-        <w:t>)</w:t>
+        <w:t>actually measure</w:t>
       </w:r>
       <w:proofErr w:type="gramEnd"/>
       <w:r>
         <w:rPr>
           <w:rFonts w:ascii="Times New Roman" w:hAnsi="Times New Roman" w:cs="Times New Roman"/>
         </w:rPr>
-        <w:t xml:space="preserve"> and the tree was created with body mass evolution rates superimposed </w:t>
-      </w:r>
-      <w:r>
-        <w:rPr>
-          <w:rFonts w:ascii="Times New Roman" w:hAnsi="Times New Roman" w:cs="Times New Roman"/>
-        </w:rPr>
-        <w:t xml:space="preserve">(via coloration) </w:t>
-      </w:r>
-      <w:r>
-        <w:rPr>
-          <w:rFonts w:ascii="Times New Roman" w:hAnsi="Times New Roman" w:cs="Times New Roman"/>
-        </w:rPr>
-        <w:t>onto it</w:t>
-      </w:r>
-      <w:r>
-        <w:rPr>
-          <w:rFonts w:ascii="Times New Roman" w:hAnsi="Times New Roman" w:cs="Times New Roman"/>
-        </w:rPr>
-        <w:t>.</w:t>
-      </w:r>
-    </w:p>
-    <w:p>
-      <w:pPr>
-        <w:rPr>
-          <w:rFonts w:ascii="Times New Roman" w:hAnsi="Times New Roman" w:cs="Times New Roman"/>
-        </w:rPr>
-      </w:pPr>
-      <w:r>
-        <w:rPr>
-          <w:rFonts w:ascii="Times New Roman" w:hAnsi="Times New Roman" w:cs="Times New Roman"/>
-        </w:rPr>
-        <w:tab/>
-        <w:t>To test the correlation between body mass and DR in birds, a STRAPP (S</w:t>
-      </w:r>
-      <w:r>
-        <w:rPr>
-          <w:rFonts w:ascii="Times New Roman" w:hAnsi="Times New Roman" w:cs="Times New Roman"/>
-        </w:rPr>
-        <w:t>t</w:t>
-      </w:r>
-      <w:r>
-        <w:rPr>
-          <w:rFonts w:ascii="Times New Roman" w:hAnsi="Times New Roman" w:cs="Times New Roman"/>
-        </w:rPr>
-        <w:t>ructured</w:t>
-      </w:r>
-      <w:r>
-        <w:rPr>
-          <w:rFonts w:ascii="Times New Roman" w:hAnsi="Times New Roman" w:cs="Times New Roman"/>
-        </w:rPr>
-        <w:t xml:space="preserve"> Rate Permutations on Phylogenies) analysis was conducted using the “</w:t>
-      </w:r>
-      <w:proofErr w:type="spellStart"/>
-      <w:r>
-        <w:rPr>
-          <w:rFonts w:ascii="Times New Roman" w:hAnsi="Times New Roman" w:cs="Times New Roman"/>
-        </w:rPr>
-        <w:t>traitDependentBAMM</w:t>
-      </w:r>
-      <w:proofErr w:type="spellEnd"/>
-      <w:r>
-        <w:rPr>
-          <w:rFonts w:ascii="Times New Roman" w:hAnsi="Times New Roman" w:cs="Times New Roman"/>
-        </w:rPr>
-        <w:t xml:space="preserve">” function within </w:t>
-      </w:r>
-      <w:proofErr w:type="spellStart"/>
-      <w:r>
-        <w:rPr>
-          <w:rFonts w:ascii="Times New Roman" w:hAnsi="Times New Roman" w:cs="Times New Roman"/>
-          <w:i/>
-          <w:iCs/>
-        </w:rPr>
-        <w:t>BAMMtools</w:t>
-      </w:r>
-      <w:proofErr w:type="spellEnd"/>
-      <w:r>
-        <w:rPr>
-          <w:rFonts w:ascii="Times New Roman" w:hAnsi="Times New Roman" w:cs="Times New Roman"/>
-        </w:rPr>
-        <w:t xml:space="preserve">. </w:t>
-      </w:r>
-      <w:r>
-        <w:rPr>
-          <w:rFonts w:ascii="Times New Roman" w:hAnsi="Times New Roman" w:cs="Times New Roman"/>
-        </w:rPr>
-        <w:t>The STRAPP test works</w:t>
-      </w:r>
-      <w:r>
-        <w:rPr>
-          <w:rFonts w:ascii="Times New Roman" w:hAnsi="Times New Roman" w:cs="Times New Roman"/>
-        </w:rPr>
-        <w:t xml:space="preserve"> via the following steps. First, DRs for each species are applied to a phylogenetic tree unrelated to the chosen character state</w:t>
-      </w:r>
-      <w:r>
-        <w:rPr>
-          <w:rFonts w:ascii="Times New Roman" w:hAnsi="Times New Roman" w:cs="Times New Roman"/>
-        </w:rPr>
-        <w:t xml:space="preserve">. Trait values for each species are also applied to a phylogenetic tree. </w:t>
-      </w:r>
-      <w:r>
-        <w:rPr>
-          <w:rFonts w:ascii="Times New Roman" w:hAnsi="Times New Roman" w:cs="Times New Roman"/>
-        </w:rPr>
-        <w:t>Next, test statistic</w:t>
-      </w:r>
-      <w:r>
-        <w:rPr>
-          <w:rFonts w:ascii="Times New Roman" w:hAnsi="Times New Roman" w:cs="Times New Roman"/>
-        </w:rPr>
-        <w:t xml:space="preserve">s are </w:t>
-      </w:r>
-      <w:r>
-        <w:rPr>
-          <w:rFonts w:ascii="Times New Roman" w:hAnsi="Times New Roman" w:cs="Times New Roman"/>
-        </w:rPr>
-        <w:t xml:space="preserve">computed to </w:t>
-      </w:r>
-      <w:proofErr w:type="gramStart"/>
-      <w:r>
-        <w:rPr>
-          <w:rFonts w:ascii="Times New Roman" w:hAnsi="Times New Roman" w:cs="Times New Roman"/>
-        </w:rPr>
-        <w:t>actually measure</w:t>
-      </w:r>
-      <w:proofErr w:type="gramEnd"/>
-      <w:r>
-        <w:rPr>
-          <w:rFonts w:ascii="Times New Roman" w:hAnsi="Times New Roman" w:cs="Times New Roman"/>
-        </w:rPr>
         <w:t xml:space="preserve"> the association between the trait (in this case, body mass) and DR. T</w:t>
       </w:r>
       <w:r>
@@ -2067,21 +1761,7 @@
         <w:rPr>
           <w:rFonts w:ascii="Times New Roman" w:hAnsi="Times New Roman" w:cs="Times New Roman"/>
         </w:rPr>
-        <w:t>structured permutations of evolutionary rates throughout the phylogeny tree (</w:t>
-      </w:r>
-      <w:proofErr w:type="spellStart"/>
-      <w:r>
-        <w:rPr>
-          <w:rFonts w:ascii="Times New Roman" w:hAnsi="Times New Roman" w:cs="Times New Roman"/>
-        </w:rPr>
-        <w:t>Rabosky</w:t>
-      </w:r>
-      <w:proofErr w:type="spellEnd"/>
-      <w:r>
-        <w:rPr>
-          <w:rFonts w:ascii="Times New Roman" w:hAnsi="Times New Roman" w:cs="Times New Roman"/>
-        </w:rPr>
-        <w:t xml:space="preserve"> and Huang 2016).</w:t>
+        <w:t>structured permutations of evolutionary rates throughout the phylogeny tree (Rabosky and Huang 2016).</w:t>
       </w:r>
       <w:r>
         <w:rPr>
@@ -2117,21 +1797,7 @@
         <w:rPr>
           <w:rFonts w:ascii="Times New Roman" w:hAnsi="Times New Roman" w:cs="Times New Roman"/>
         </w:rPr>
-        <w:t>produces the correlation value used to determine if there is a correlation between the chosen trait and DR. A p-value is also generated by the “</w:t>
-      </w:r>
-      <w:proofErr w:type="spellStart"/>
-      <w:r>
-        <w:rPr>
-          <w:rFonts w:ascii="Times New Roman" w:hAnsi="Times New Roman" w:cs="Times New Roman"/>
-        </w:rPr>
-        <w:t>traitDependentBAMM</w:t>
-      </w:r>
-      <w:proofErr w:type="spellEnd"/>
-      <w:r>
-        <w:rPr>
-          <w:rFonts w:ascii="Times New Roman" w:hAnsi="Times New Roman" w:cs="Times New Roman"/>
-        </w:rPr>
-        <w:t>” function, which yields the probability that the result of the correlation test was due to random chance rather than a true correlation.</w:t>
+        <w:t>produces the correlation value used to determine if there is a correlation between the chosen trait and DR. A p-value is also generated by the “traitDependentBAMM” function, which yields the probability that the result of the correlation test was due to random chance rather than a true correlation.</w:t>
       </w:r>
       <w:r>
         <w:rPr>
@@ -2150,21 +1816,7 @@
         <w:rPr>
           <w:rFonts w:ascii="Times New Roman" w:hAnsi="Times New Roman" w:cs="Times New Roman"/>
         </w:rPr>
-        <w:t xml:space="preserve">Title and </w:t>
-      </w:r>
-      <w:proofErr w:type="spellStart"/>
-      <w:r>
-        <w:rPr>
-          <w:rFonts w:ascii="Times New Roman" w:hAnsi="Times New Roman" w:cs="Times New Roman"/>
-        </w:rPr>
-        <w:t>Rabosky</w:t>
-      </w:r>
-      <w:proofErr w:type="spellEnd"/>
-      <w:r>
-        <w:rPr>
-          <w:rFonts w:ascii="Times New Roman" w:hAnsi="Times New Roman" w:cs="Times New Roman"/>
-        </w:rPr>
-        <w:t xml:space="preserve"> 2018), the rate selected for the STRAPP analysis was “speciation.”</w:t>
+        <w:t>Title and Rabosky 2018), the rate selected for the STRAPP analysis was “speciation.”</w:t>
       </w:r>
     </w:p>
     <w:p>
@@ -2485,21 +2137,7 @@
         <w:rPr>
           <w:rFonts w:ascii="Times New Roman" w:hAnsi="Times New Roman" w:cs="Times New Roman"/>
         </w:rPr>
-        <w:t>values were used to make the data easier to visualize. “</w:t>
-      </w:r>
-      <w:proofErr w:type="spellStart"/>
-      <w:r>
-        <w:rPr>
-          <w:rFonts w:ascii="Times New Roman" w:hAnsi="Times New Roman" w:cs="Times New Roman"/>
-        </w:rPr>
-        <w:t>STRAPPoutput</w:t>
-      </w:r>
-      <w:proofErr w:type="spellEnd"/>
-      <w:r>
-        <w:rPr>
-          <w:rFonts w:ascii="Times New Roman" w:hAnsi="Times New Roman" w:cs="Times New Roman"/>
-        </w:rPr>
-        <w:t>” function correlation value (Spearman</w:t>
+        <w:t>values were used to make the data easier to visualize. “STRAPPoutput” function correlation value (Spearman</w:t>
       </w:r>
       <w:r>
         <w:rPr>
@@ -2622,43 +2260,7 @@
         <w:rPr>
           <w:rFonts w:ascii="Times New Roman" w:hAnsi="Times New Roman" w:cs="Times New Roman"/>
         </w:rPr>
-        <w:t xml:space="preserve"> </w:t>
-      </w:r>
-      <w:r>
-        <w:rPr>
-          <w:rFonts w:ascii="Times New Roman" w:hAnsi="Times New Roman" w:cs="Times New Roman"/>
-        </w:rPr>
-        <w:t xml:space="preserve">It is a visual representation of </w:t>
-      </w:r>
-      <w:r>
-        <w:rPr>
-          <w:rFonts w:ascii="Times New Roman" w:hAnsi="Times New Roman" w:cs="Times New Roman"/>
-        </w:rPr>
-        <w:t xml:space="preserve">the other </w:t>
-      </w:r>
-      <w:r>
-        <w:rPr>
-          <w:rFonts w:ascii="Times New Roman" w:hAnsi="Times New Roman" w:cs="Times New Roman"/>
-        </w:rPr>
-        <w:t xml:space="preserve">one </w:t>
-      </w:r>
-      <w:r>
-        <w:rPr>
-          <w:rFonts w:ascii="Times New Roman" w:hAnsi="Times New Roman" w:cs="Times New Roman"/>
-        </w:rPr>
-        <w:t xml:space="preserve">of </w:t>
-      </w:r>
-      <w:r>
-        <w:rPr>
-          <w:rFonts w:ascii="Times New Roman" w:hAnsi="Times New Roman" w:cs="Times New Roman"/>
-        </w:rPr>
-        <w:t>two trees the STRAPP model used to determine a correlation</w:t>
-      </w:r>
-      <w:r>
-        <w:rPr>
-          <w:rFonts w:ascii="Times New Roman" w:hAnsi="Times New Roman" w:cs="Times New Roman"/>
-        </w:rPr>
-        <w:t>.</w:t>
+        <w:t xml:space="preserve"> It is a visual representation of the other one of two trees the STRAPP model used to determine a correlation.</w:t>
       </w:r>
     </w:p>
     <w:p>
@@ -2678,22 +2280,15 @@
         <w:rPr>
           <w:rFonts w:ascii="Times New Roman" w:hAnsi="Times New Roman" w:cs="Times New Roman"/>
         </w:rPr>
-        <w:t>to make the data more easily visible. Using the Spearman method of correlation testing, the “</w:t>
-      </w:r>
-      <w:proofErr w:type="spellStart"/>
-      <w:r>
-        <w:rPr>
-          <w:rFonts w:ascii="Times New Roman" w:hAnsi="Times New Roman" w:cs="Times New Roman"/>
-        </w:rPr>
-        <w:t>STRAPPoutput</w:t>
-      </w:r>
-      <w:proofErr w:type="spellEnd"/>
-      <w:r>
-        <w:rPr>
-          <w:rFonts w:ascii="Times New Roman" w:hAnsi="Times New Roman" w:cs="Times New Roman"/>
-        </w:rPr>
-        <w:t>” function measured the correlation between the two traits to be -0.05, with a p-value of 0.00.</w:t>
-      </w:r>
+        <w:t>to make the data more easily visible. Using the Spearman method of correlation testing, the “STRAPPoutput” function measured the correlation between the two traits to be -0.05, with a p-value of 0.00.</w:t>
+      </w:r>
+    </w:p>
+    <w:p>
+      <w:pPr>
+        <w:rPr>
+          <w:rFonts w:ascii="Times New Roman" w:hAnsi="Times New Roman" w:cs="Times New Roman"/>
+        </w:rPr>
+      </w:pPr>
     </w:p>
     <w:p>
       <w:pPr>
@@ -2868,6 +2463,7 @@
         <w:rPr>
           <w:rFonts w:ascii="Times New Roman" w:hAnsi="Times New Roman" w:cs="Times New Roman"/>
         </w:rPr>
+        <w:lastRenderedPageBreak/>
         <w:t>Again, for the purposes of this experiment, DR can be viewed as more representative of speciation rate than anything else, including net diversification rate.</w:t>
       </w:r>
     </w:p>
@@ -2882,256 +2478,248 @@
         <w:rPr>
           <w:rFonts w:ascii="Times New Roman" w:hAnsi="Times New Roman" w:cs="Times New Roman"/>
         </w:rPr>
+        <w:t>B</w:t>
+      </w:r>
+      <w:r>
+        <w:rPr>
+          <w:rFonts w:ascii="Times New Roman" w:hAnsi="Times New Roman" w:cs="Times New Roman"/>
+        </w:rPr>
+        <w:t>ody mass is just one intrinsic factor of birds. Brain size, another intrinsic factor of birds, has already been linked to DR (Sayol et al. 2019). Intrinsic factors other than those two could exhibit a correlation with DR, if tested.</w:t>
+      </w:r>
+      <w:r>
+        <w:rPr>
+          <w:rFonts w:ascii="Times New Roman" w:hAnsi="Times New Roman" w:cs="Times New Roman"/>
+        </w:rPr>
+        <w:t xml:space="preserve"> Further research should be done to confirm or deny this, as the results will further our understanding of the factors that influence DR.</w:t>
+      </w:r>
+    </w:p>
+    <w:p>
+      <w:pPr>
+        <w:ind w:firstLine="720"/>
+        <w:rPr>
+          <w:rFonts w:ascii="Times New Roman" w:hAnsi="Times New Roman" w:cs="Times New Roman"/>
+        </w:rPr>
+      </w:pPr>
+      <w:r>
+        <w:rPr>
+          <w:rFonts w:ascii="Times New Roman" w:hAnsi="Times New Roman" w:cs="Times New Roman"/>
+        </w:rPr>
+        <w:t>It is important to note</w:t>
+      </w:r>
+      <w:r>
+        <w:rPr>
+          <w:rFonts w:ascii="Times New Roman" w:hAnsi="Times New Roman" w:cs="Times New Roman"/>
+        </w:rPr>
+        <w:t xml:space="preserve"> </w:t>
+      </w:r>
+      <w:r>
+        <w:rPr>
+          <w:rFonts w:ascii="Times New Roman" w:hAnsi="Times New Roman" w:cs="Times New Roman"/>
+        </w:rPr>
+        <w:t xml:space="preserve">that these 1931 bird species </w:t>
+      </w:r>
+      <w:r>
+        <w:rPr>
+          <w:rFonts w:ascii="Times New Roman" w:hAnsi="Times New Roman" w:cs="Times New Roman"/>
+        </w:rPr>
+        <w:t>are not</w:t>
+      </w:r>
+      <w:r>
+        <w:rPr>
+          <w:rFonts w:ascii="Times New Roman" w:hAnsi="Times New Roman" w:cs="Times New Roman"/>
+        </w:rPr>
+        <w:t xml:space="preserve"> indicative of all bird species on earth. It would still be possible</w:t>
+      </w:r>
+      <w:r>
+        <w:rPr>
+          <w:rFonts w:ascii="Times New Roman" w:hAnsi="Times New Roman" w:cs="Times New Roman"/>
+        </w:rPr>
+        <w:t xml:space="preserve"> </w:t>
+      </w:r>
+      <w:r>
+        <w:rPr>
+          <w:rFonts w:ascii="Times New Roman" w:hAnsi="Times New Roman" w:cs="Times New Roman"/>
+        </w:rPr>
+        <w:t>that a sample of other species could exhibit a correlation between body mass and DR. Further testing on different species of birds could either confirm or deny this.</w:t>
+      </w:r>
+      <w:r>
+        <w:rPr>
+          <w:rFonts w:ascii="Times New Roman" w:hAnsi="Times New Roman" w:cs="Times New Roman"/>
+        </w:rPr>
+        <w:t xml:space="preserve"> Another possible factor in the data that could have influenced the results of this test is the fact that body mass measures were only recorded for one individual per species. </w:t>
+      </w:r>
+      <w:r>
+        <w:rPr>
+          <w:rFonts w:ascii="Times New Roman" w:hAnsi="Times New Roman" w:cs="Times New Roman"/>
+        </w:rPr>
+        <w:t>This could cause problems if, for example, multiple species measured exhibited abnormally low or high body mass values relative to the typical body mass of that species. This problem could be fixed by sampling the body masses of multiple individuals for each species</w:t>
+      </w:r>
+      <w:r>
+        <w:rPr>
+          <w:rFonts w:ascii="Times New Roman" w:hAnsi="Times New Roman" w:cs="Times New Roman"/>
+        </w:rPr>
+        <w:t>, and perhaps using the mean or median of those measurements</w:t>
+      </w:r>
+      <w:r>
+        <w:rPr>
+          <w:rFonts w:ascii="Times New Roman" w:hAnsi="Times New Roman" w:cs="Times New Roman"/>
+        </w:rPr>
+        <w:t xml:space="preserve">. </w:t>
+      </w:r>
+      <w:r>
+        <w:rPr>
+          <w:rFonts w:ascii="Times New Roman" w:hAnsi="Times New Roman" w:cs="Times New Roman"/>
+        </w:rPr>
+        <w:t xml:space="preserve">This could potentially </w:t>
+      </w:r>
+      <w:r>
+        <w:rPr>
+          <w:rFonts w:ascii="Times New Roman" w:hAnsi="Times New Roman" w:cs="Times New Roman"/>
+        </w:rPr>
+        <w:t>have a significant impact on the results of</w:t>
+      </w:r>
+      <w:r>
+        <w:rPr>
+          <w:rFonts w:ascii="Times New Roman" w:hAnsi="Times New Roman" w:cs="Times New Roman"/>
+        </w:rPr>
+        <w:t xml:space="preserve"> future</w:t>
+      </w:r>
+      <w:r>
+        <w:rPr>
+          <w:rFonts w:ascii="Times New Roman" w:hAnsi="Times New Roman" w:cs="Times New Roman"/>
+        </w:rPr>
+        <w:t xml:space="preserve"> </w:t>
+      </w:r>
+      <w:proofErr w:type="gramStart"/>
+      <w:r>
+        <w:rPr>
+          <w:rFonts w:ascii="Times New Roman" w:hAnsi="Times New Roman" w:cs="Times New Roman"/>
+        </w:rPr>
+        <w:t>test</w:t>
+      </w:r>
+      <w:r>
+        <w:rPr>
+          <w:rFonts w:ascii="Times New Roman" w:hAnsi="Times New Roman" w:cs="Times New Roman"/>
+        </w:rPr>
+        <w:t>s</w:t>
+      </w:r>
+      <w:r>
+        <w:rPr>
+          <w:rFonts w:ascii="Times New Roman" w:hAnsi="Times New Roman" w:cs="Times New Roman"/>
+        </w:rPr>
+        <w:t xml:space="preserve">, </w:t>
+      </w:r>
+      <w:r>
+        <w:rPr>
+          <w:rFonts w:ascii="Times New Roman" w:hAnsi="Times New Roman" w:cs="Times New Roman"/>
+        </w:rPr>
+        <w:t>and</w:t>
+      </w:r>
+      <w:proofErr w:type="gramEnd"/>
+      <w:r>
+        <w:rPr>
+          <w:rFonts w:ascii="Times New Roman" w:hAnsi="Times New Roman" w:cs="Times New Roman"/>
+        </w:rPr>
+        <w:t xml:space="preserve"> would be worthwhile to do because it </w:t>
+      </w:r>
+      <w:r>
+        <w:rPr>
+          <w:rFonts w:ascii="Times New Roman" w:hAnsi="Times New Roman" w:cs="Times New Roman"/>
+        </w:rPr>
+        <w:t xml:space="preserve">likely </w:t>
+      </w:r>
+      <w:r>
+        <w:rPr>
+          <w:rFonts w:ascii="Times New Roman" w:hAnsi="Times New Roman" w:cs="Times New Roman"/>
+        </w:rPr>
+        <w:t>would yield more accurate results.</w:t>
+      </w:r>
+    </w:p>
+    <w:p>
+      <w:pPr>
+        <w:ind w:firstLine="720"/>
+        <w:rPr>
+          <w:rFonts w:ascii="Times New Roman" w:hAnsi="Times New Roman" w:cs="Times New Roman"/>
+        </w:rPr>
+      </w:pPr>
+      <w:r>
+        <w:rPr>
+          <w:rFonts w:ascii="Times New Roman" w:hAnsi="Times New Roman" w:cs="Times New Roman"/>
+        </w:rPr>
+        <w:t xml:space="preserve">Another important </w:t>
+      </w:r>
+      <w:r>
+        <w:rPr>
+          <w:rFonts w:ascii="Times New Roman" w:hAnsi="Times New Roman" w:cs="Times New Roman"/>
+        </w:rPr>
+        <w:t xml:space="preserve">factor </w:t>
+      </w:r>
+      <w:r>
+        <w:rPr>
+          <w:rFonts w:ascii="Times New Roman" w:hAnsi="Times New Roman" w:cs="Times New Roman"/>
+        </w:rPr>
+        <w:t>worth mentioning</w:t>
+      </w:r>
+      <w:r>
+        <w:rPr>
+          <w:rFonts w:ascii="Times New Roman" w:hAnsi="Times New Roman" w:cs="Times New Roman"/>
+        </w:rPr>
+        <w:t xml:space="preserve"> is that no statistical test is perfect. When conducting tests such as this one, we are confined to using only what current technology allows. As new innovations are created in the future, perhaps methods of testing such relationships will change, leading to more accurate results. For now, however, the STRAPP test is one of the most robust models for testing hypothes</w:t>
+      </w:r>
+      <w:r>
+        <w:rPr>
+          <w:rFonts w:ascii="Times New Roman" w:hAnsi="Times New Roman" w:cs="Times New Roman"/>
+        </w:rPr>
+        <w:t>es like the one</w:t>
+      </w:r>
+      <w:r>
+        <w:rPr>
+          <w:rFonts w:ascii="Times New Roman" w:hAnsi="Times New Roman" w:cs="Times New Roman"/>
+        </w:rPr>
+        <w:t xml:space="preserve"> proposed </w:t>
+      </w:r>
+      <w:r>
+        <w:rPr>
+          <w:rFonts w:ascii="Times New Roman" w:hAnsi="Times New Roman" w:cs="Times New Roman"/>
+        </w:rPr>
+        <w:t xml:space="preserve">in this paper. There </w:t>
+      </w:r>
+      <w:r>
+        <w:rPr>
+          <w:rFonts w:ascii="Times New Roman" w:hAnsi="Times New Roman" w:cs="Times New Roman"/>
+        </w:rPr>
+        <w:t>have been</w:t>
+      </w:r>
+      <w:r>
+        <w:rPr>
+          <w:rFonts w:ascii="Times New Roman" w:hAnsi="Times New Roman" w:cs="Times New Roman"/>
+        </w:rPr>
+        <w:t xml:space="preserve"> concerns </w:t>
+      </w:r>
+      <w:r>
+        <w:rPr>
+          <w:rFonts w:ascii="Times New Roman" w:hAnsi="Times New Roman" w:cs="Times New Roman"/>
+        </w:rPr>
+        <w:t xml:space="preserve">expressed regarding the </w:t>
+      </w:r>
+      <w:r>
+        <w:rPr>
+          <w:rFonts w:ascii="Times New Roman" w:hAnsi="Times New Roman" w:cs="Times New Roman"/>
+        </w:rPr>
+        <w:t xml:space="preserve">accuracy of the </w:t>
+      </w:r>
+      <w:r>
+        <w:rPr>
+          <w:rFonts w:ascii="Times New Roman" w:hAnsi="Times New Roman" w:cs="Times New Roman"/>
+        </w:rPr>
+        <w:t xml:space="preserve">processes BAMM uses to predict likelihoods, </w:t>
+      </w:r>
+      <w:r>
+        <w:rPr>
+          <w:rFonts w:ascii="Times New Roman" w:hAnsi="Times New Roman" w:cs="Times New Roman"/>
+        </w:rPr>
         <w:lastRenderedPageBreak/>
-        <w:t>B</w:t>
-      </w:r>
-      <w:r>
-        <w:rPr>
-          <w:rFonts w:ascii="Times New Roman" w:hAnsi="Times New Roman" w:cs="Times New Roman"/>
-        </w:rPr>
-        <w:t>ody mass is just one intrinsic factor of birds. Brain size, another intrinsic factor of birds, has already been linked to DR (</w:t>
-      </w:r>
-      <w:proofErr w:type="spellStart"/>
-      <w:r>
-        <w:rPr>
-          <w:rFonts w:ascii="Times New Roman" w:hAnsi="Times New Roman" w:cs="Times New Roman"/>
-        </w:rPr>
-        <w:t>Sayol</w:t>
-      </w:r>
-      <w:proofErr w:type="spellEnd"/>
-      <w:r>
-        <w:rPr>
-          <w:rFonts w:ascii="Times New Roman" w:hAnsi="Times New Roman" w:cs="Times New Roman"/>
-        </w:rPr>
-        <w:t xml:space="preserve"> et al. 2019). Intrinsic factors other than those two could exhibit a correlation with DR, if tested.</w:t>
-      </w:r>
-      <w:r>
-        <w:rPr>
-          <w:rFonts w:ascii="Times New Roman" w:hAnsi="Times New Roman" w:cs="Times New Roman"/>
-        </w:rPr>
-        <w:t xml:space="preserve"> Further research should be done to confirm or deny this, as the results will further our understanding of the factors that influence DR.</w:t>
-      </w:r>
-    </w:p>
-    <w:p>
-      <w:pPr>
-        <w:ind w:firstLine="720"/>
-        <w:rPr>
-          <w:rFonts w:ascii="Times New Roman" w:hAnsi="Times New Roman" w:cs="Times New Roman"/>
-        </w:rPr>
-      </w:pPr>
-      <w:r>
-        <w:rPr>
-          <w:rFonts w:ascii="Times New Roman" w:hAnsi="Times New Roman" w:cs="Times New Roman"/>
-        </w:rPr>
-        <w:t>It is important to note</w:t>
-      </w:r>
-      <w:r>
-        <w:rPr>
-          <w:rFonts w:ascii="Times New Roman" w:hAnsi="Times New Roman" w:cs="Times New Roman"/>
-        </w:rPr>
-        <w:t xml:space="preserve"> </w:t>
-      </w:r>
-      <w:r>
-        <w:rPr>
-          <w:rFonts w:ascii="Times New Roman" w:hAnsi="Times New Roman" w:cs="Times New Roman"/>
-        </w:rPr>
-        <w:t xml:space="preserve">that these 1931 bird species </w:t>
-      </w:r>
-      <w:r>
-        <w:rPr>
-          <w:rFonts w:ascii="Times New Roman" w:hAnsi="Times New Roman" w:cs="Times New Roman"/>
-        </w:rPr>
-        <w:t>are not</w:t>
-      </w:r>
-      <w:r>
-        <w:rPr>
-          <w:rFonts w:ascii="Times New Roman" w:hAnsi="Times New Roman" w:cs="Times New Roman"/>
-        </w:rPr>
-        <w:t xml:space="preserve"> indicative of all bird species on earth. It would still be possible</w:t>
-      </w:r>
-      <w:r>
-        <w:rPr>
-          <w:rFonts w:ascii="Times New Roman" w:hAnsi="Times New Roman" w:cs="Times New Roman"/>
-        </w:rPr>
-        <w:t xml:space="preserve"> </w:t>
-      </w:r>
-      <w:r>
-        <w:rPr>
-          <w:rFonts w:ascii="Times New Roman" w:hAnsi="Times New Roman" w:cs="Times New Roman"/>
-        </w:rPr>
-        <w:t>that a sample of other species could exhibit a correlation between body mass and DR. Further testing on different species of birds could either confirm or deny this.</w:t>
-      </w:r>
-      <w:r>
-        <w:rPr>
-          <w:rFonts w:ascii="Times New Roman" w:hAnsi="Times New Roman" w:cs="Times New Roman"/>
-        </w:rPr>
-        <w:t xml:space="preserve"> Another possible factor in the data that could have influenced the results of this test is the fact that body mass measures were only recorded for one individual per species. </w:t>
-      </w:r>
-      <w:r>
-        <w:rPr>
-          <w:rFonts w:ascii="Times New Roman" w:hAnsi="Times New Roman" w:cs="Times New Roman"/>
-        </w:rPr>
-        <w:t>This could cause problems if, for example, multiple species measured exhibited abnormally low or high body mass values relative to the typical body mass of that species. This problem could be fixed by sampling the body masses of multiple individuals for each species</w:t>
-      </w:r>
-      <w:r>
-        <w:rPr>
-          <w:rFonts w:ascii="Times New Roman" w:hAnsi="Times New Roman" w:cs="Times New Roman"/>
-        </w:rPr>
-        <w:t>, and perhaps using the mean or median of those measurements</w:t>
-      </w:r>
-      <w:r>
-        <w:rPr>
-          <w:rFonts w:ascii="Times New Roman" w:hAnsi="Times New Roman" w:cs="Times New Roman"/>
-        </w:rPr>
-        <w:t xml:space="preserve">. </w:t>
-      </w:r>
-      <w:r>
-        <w:rPr>
-          <w:rFonts w:ascii="Times New Roman" w:hAnsi="Times New Roman" w:cs="Times New Roman"/>
-        </w:rPr>
-        <w:t xml:space="preserve">This could potentially </w:t>
-      </w:r>
-      <w:r>
-        <w:rPr>
-          <w:rFonts w:ascii="Times New Roman" w:hAnsi="Times New Roman" w:cs="Times New Roman"/>
-        </w:rPr>
-        <w:t>have a significant impact on the results of</w:t>
-      </w:r>
-      <w:r>
-        <w:rPr>
-          <w:rFonts w:ascii="Times New Roman" w:hAnsi="Times New Roman" w:cs="Times New Roman"/>
-        </w:rPr>
-        <w:t xml:space="preserve"> future</w:t>
-      </w:r>
-      <w:r>
-        <w:rPr>
-          <w:rFonts w:ascii="Times New Roman" w:hAnsi="Times New Roman" w:cs="Times New Roman"/>
-        </w:rPr>
-        <w:t xml:space="preserve"> </w:t>
-      </w:r>
-      <w:proofErr w:type="gramStart"/>
-      <w:r>
-        <w:rPr>
-          <w:rFonts w:ascii="Times New Roman" w:hAnsi="Times New Roman" w:cs="Times New Roman"/>
-        </w:rPr>
-        <w:t>test</w:t>
-      </w:r>
-      <w:r>
-        <w:rPr>
-          <w:rFonts w:ascii="Times New Roman" w:hAnsi="Times New Roman" w:cs="Times New Roman"/>
-        </w:rPr>
-        <w:t>s</w:t>
-      </w:r>
-      <w:r>
-        <w:rPr>
-          <w:rFonts w:ascii="Times New Roman" w:hAnsi="Times New Roman" w:cs="Times New Roman"/>
-        </w:rPr>
-        <w:t xml:space="preserve">, </w:t>
-      </w:r>
-      <w:r>
-        <w:rPr>
-          <w:rFonts w:ascii="Times New Roman" w:hAnsi="Times New Roman" w:cs="Times New Roman"/>
-        </w:rPr>
-        <w:t>and</w:t>
-      </w:r>
-      <w:proofErr w:type="gramEnd"/>
-      <w:r>
-        <w:rPr>
-          <w:rFonts w:ascii="Times New Roman" w:hAnsi="Times New Roman" w:cs="Times New Roman"/>
-        </w:rPr>
-        <w:t xml:space="preserve"> would be worthwhile to do because it </w:t>
-      </w:r>
-      <w:r>
-        <w:rPr>
-          <w:rFonts w:ascii="Times New Roman" w:hAnsi="Times New Roman" w:cs="Times New Roman"/>
-        </w:rPr>
-        <w:t xml:space="preserve">likely </w:t>
-      </w:r>
-      <w:r>
-        <w:rPr>
-          <w:rFonts w:ascii="Times New Roman" w:hAnsi="Times New Roman" w:cs="Times New Roman"/>
-        </w:rPr>
-        <w:t>would yield more accurate results.</w:t>
-      </w:r>
-    </w:p>
-    <w:p>
-      <w:pPr>
-        <w:ind w:firstLine="720"/>
-        <w:rPr>
-          <w:rFonts w:ascii="Times New Roman" w:hAnsi="Times New Roman" w:cs="Times New Roman"/>
-        </w:rPr>
-      </w:pPr>
-      <w:r>
-        <w:rPr>
-          <w:rFonts w:ascii="Times New Roman" w:hAnsi="Times New Roman" w:cs="Times New Roman"/>
-        </w:rPr>
-        <w:t xml:space="preserve">Another important </w:t>
-      </w:r>
-      <w:r>
-        <w:rPr>
-          <w:rFonts w:ascii="Times New Roman" w:hAnsi="Times New Roman" w:cs="Times New Roman"/>
-        </w:rPr>
-        <w:t xml:space="preserve">factor </w:t>
-      </w:r>
-      <w:r>
-        <w:rPr>
-          <w:rFonts w:ascii="Times New Roman" w:hAnsi="Times New Roman" w:cs="Times New Roman"/>
-        </w:rPr>
-        <w:t>worth mentioning</w:t>
-      </w:r>
-      <w:r>
-        <w:rPr>
-          <w:rFonts w:ascii="Times New Roman" w:hAnsi="Times New Roman" w:cs="Times New Roman"/>
-        </w:rPr>
-        <w:t xml:space="preserve"> is that no statistical test is perfect. When conducting tests such as this one, we are confined to using only what current technology allows. As new innovations are created in the future, perhaps methods of testing such relationships will change, leading to more accurate results. For now, however, the STRAPP test is one of the most robust models for testing hypothes</w:t>
-      </w:r>
-      <w:r>
-        <w:rPr>
-          <w:rFonts w:ascii="Times New Roman" w:hAnsi="Times New Roman" w:cs="Times New Roman"/>
-        </w:rPr>
-        <w:t>es like the one</w:t>
-      </w:r>
-      <w:r>
-        <w:rPr>
-          <w:rFonts w:ascii="Times New Roman" w:hAnsi="Times New Roman" w:cs="Times New Roman"/>
-        </w:rPr>
-        <w:t xml:space="preserve"> proposed </w:t>
-      </w:r>
-      <w:r>
-        <w:rPr>
-          <w:rFonts w:ascii="Times New Roman" w:hAnsi="Times New Roman" w:cs="Times New Roman"/>
-        </w:rPr>
-        <w:t xml:space="preserve">in this paper. There </w:t>
-      </w:r>
-      <w:r>
-        <w:rPr>
-          <w:rFonts w:ascii="Times New Roman" w:hAnsi="Times New Roman" w:cs="Times New Roman"/>
-        </w:rPr>
-        <w:t>have been</w:t>
-      </w:r>
-      <w:r>
-        <w:rPr>
-          <w:rFonts w:ascii="Times New Roman" w:hAnsi="Times New Roman" w:cs="Times New Roman"/>
-        </w:rPr>
-        <w:t xml:space="preserve"> concerns </w:t>
-      </w:r>
-      <w:r>
-        <w:rPr>
-          <w:rFonts w:ascii="Times New Roman" w:hAnsi="Times New Roman" w:cs="Times New Roman"/>
-        </w:rPr>
-        <w:t xml:space="preserve">expressed regarding the </w:t>
-      </w:r>
-      <w:r>
-        <w:rPr>
-          <w:rFonts w:ascii="Times New Roman" w:hAnsi="Times New Roman" w:cs="Times New Roman"/>
-        </w:rPr>
-        <w:t xml:space="preserve">accuracy of the </w:t>
-      </w:r>
-      <w:r>
-        <w:rPr>
-          <w:rFonts w:ascii="Times New Roman" w:hAnsi="Times New Roman" w:cs="Times New Roman"/>
-        </w:rPr>
-        <w:t>processes BAMM uses to predict likelihoods, rate shifts, and DR (</w:t>
+        <w:t>rate shifts, and DR (</w:t>
       </w:r>
       <w:r>
         <w:rPr>
@@ -3149,34 +2737,13 @@
         <w:rPr>
           <w:rFonts w:ascii="Times New Roman" w:hAnsi="Times New Roman" w:cs="Times New Roman"/>
         </w:rPr>
-        <w:t>BAMM is indeed accurate and able to be trusted (</w:t>
-      </w:r>
-      <w:proofErr w:type="spellStart"/>
-      <w:r>
-        <w:rPr>
-          <w:rFonts w:ascii="Times New Roman" w:hAnsi="Times New Roman" w:cs="Times New Roman"/>
-        </w:rPr>
-        <w:t>Rabosky</w:t>
-      </w:r>
-      <w:proofErr w:type="spellEnd"/>
-      <w:r>
-        <w:rPr>
-          <w:rFonts w:ascii="Times New Roman" w:hAnsi="Times New Roman" w:cs="Times New Roman"/>
-        </w:rPr>
-        <w:t xml:space="preserve"> et al. 2017).</w:t>
-      </w:r>
-      <w:r>
-        <w:rPr>
-          <w:rFonts w:ascii="Times New Roman" w:hAnsi="Times New Roman" w:cs="Times New Roman"/>
-        </w:rPr>
-        <w:t xml:space="preserve"> Regardless, those concerns likely do </w:t>
-      </w:r>
-      <w:r>
-        <w:rPr>
-          <w:rFonts w:ascii="Times New Roman" w:hAnsi="Times New Roman" w:cs="Times New Roman"/>
-        </w:rPr>
-        <w:lastRenderedPageBreak/>
-        <w:t>not apply to this test since the DR values used were taken from previously gathered data rather than predicted using BAMM.</w:t>
+        <w:t>BAMM is indeed accurate and able to be trusted (Rabosky et al. 2017).</w:t>
+      </w:r>
+      <w:r>
+        <w:rPr>
+          <w:rFonts w:ascii="Times New Roman" w:hAnsi="Times New Roman" w:cs="Times New Roman"/>
+        </w:rPr>
+        <w:t xml:space="preserve"> Regardless, those concerns likely do not apply to this test since the DR values used were taken from previously gathered data rather than predicted using BAMM.</w:t>
       </w:r>
     </w:p>
     <w:p>
@@ -3482,33 +3049,17 @@
           <w:bCs/>
         </w:rPr>
       </w:pPr>
-      <w:proofErr w:type="spellStart"/>
       <w:r>
         <w:rPr>
           <w:rFonts w:ascii="Times New Roman" w:hAnsi="Times New Roman" w:cs="Times New Roman"/>
         </w:rPr>
         <w:t>Jetz</w:t>
       </w:r>
-      <w:proofErr w:type="spellEnd"/>
-      <w:r>
-        <w:rPr>
-          <w:rFonts w:ascii="Times New Roman" w:hAnsi="Times New Roman" w:cs="Times New Roman"/>
-        </w:rPr>
-        <w:t xml:space="preserve">, W., G. H. Thomas, J. B. Joy, K. Hartmann, and A. O. </w:t>
-      </w:r>
-      <w:proofErr w:type="spellStart"/>
-      <w:r>
-        <w:rPr>
-          <w:rFonts w:ascii="Times New Roman" w:hAnsi="Times New Roman" w:cs="Times New Roman"/>
-        </w:rPr>
-        <w:t>Mooers</w:t>
-      </w:r>
-      <w:proofErr w:type="spellEnd"/>
-      <w:r>
-        <w:rPr>
-          <w:rFonts w:ascii="Times New Roman" w:hAnsi="Times New Roman" w:cs="Times New Roman"/>
-        </w:rPr>
-        <w:t>. 2012. The global diversity of birds in space and time. Nature 491:444-448</w:t>
+      <w:r>
+        <w:rPr>
+          <w:rFonts w:ascii="Times New Roman" w:hAnsi="Times New Roman" w:cs="Times New Roman"/>
+        </w:rPr>
+        <w:t>, W., G. H. Thomas, J. B. Joy, K. Hartmann, and A. O. Mooers. 2012. The global diversity of birds in space and time. Nature 491:444-448</w:t>
       </w:r>
       <w:r>
         <w:rPr>
@@ -3544,53 +3095,17 @@
           <w:rFonts w:ascii="Times New Roman" w:hAnsi="Times New Roman" w:cs="Times New Roman"/>
         </w:rPr>
       </w:pPr>
-      <w:proofErr w:type="spellStart"/>
-      <w:r>
-        <w:rPr>
-          <w:rFonts w:ascii="Times New Roman" w:hAnsi="Times New Roman" w:cs="Times New Roman"/>
-        </w:rPr>
-        <w:t>Kembel</w:t>
-      </w:r>
-      <w:proofErr w:type="spellEnd"/>
-      <w:r>
-        <w:rPr>
-          <w:rFonts w:ascii="Times New Roman" w:hAnsi="Times New Roman" w:cs="Times New Roman"/>
-        </w:rPr>
-        <w:t xml:space="preserve">, S. W., P. D. Cowen, M. R. </w:t>
-      </w:r>
-      <w:proofErr w:type="spellStart"/>
-      <w:r>
-        <w:rPr>
-          <w:rFonts w:ascii="Times New Roman" w:hAnsi="Times New Roman" w:cs="Times New Roman"/>
-        </w:rPr>
-        <w:t>Helmus</w:t>
-      </w:r>
-      <w:proofErr w:type="spellEnd"/>
-      <w:r>
-        <w:rPr>
-          <w:rFonts w:ascii="Times New Roman" w:hAnsi="Times New Roman" w:cs="Times New Roman"/>
-        </w:rPr>
-        <w:t xml:space="preserve">, W. K. Cornwell, </w:t>
-      </w:r>
-      <w:r>
-        <w:rPr>
-          <w:rFonts w:ascii="Times New Roman" w:hAnsi="Times New Roman" w:cs="Times New Roman"/>
-        </w:rPr>
-        <w:t xml:space="preserve">H. Morlon, D. D. </w:t>
-      </w:r>
-      <w:proofErr w:type="spellStart"/>
-      <w:r>
-        <w:rPr>
-          <w:rFonts w:ascii="Times New Roman" w:hAnsi="Times New Roman" w:cs="Times New Roman"/>
-        </w:rPr>
-        <w:t>Ackerly</w:t>
-      </w:r>
-      <w:proofErr w:type="spellEnd"/>
-      <w:r>
-        <w:rPr>
-          <w:rFonts w:ascii="Times New Roman" w:hAnsi="Times New Roman" w:cs="Times New Roman"/>
-        </w:rPr>
-        <w:t>, S. P. Blomberg, and C. O. Webb. 2010. Picante: R tools for integrating phylogenies and ecology. Bioinformatics 26:1463-1464</w:t>
+      <w:r>
+        <w:rPr>
+          <w:rFonts w:ascii="Times New Roman" w:hAnsi="Times New Roman" w:cs="Times New Roman"/>
+        </w:rPr>
+        <w:t xml:space="preserve">Kembel, S. W., P. D. Cowen, M. R. Helmus, W. K. Cornwell, </w:t>
+      </w:r>
+      <w:r>
+        <w:rPr>
+          <w:rFonts w:ascii="Times New Roman" w:hAnsi="Times New Roman" w:cs="Times New Roman"/>
+        </w:rPr>
+        <w:t>H. Morlon, D. D. Ackerly, S. P. Blomberg, and C. O. Webb. 2010. Picante: R tools for integrating phylogenies and ecology. Bioinformatics 26:1463-1464</w:t>
       </w:r>
       <w:r>
         <w:rPr>
@@ -3628,49 +3143,7 @@
         <w:rPr>
           <w:rFonts w:ascii="Times New Roman" w:hAnsi="Times New Roman" w:cs="Times New Roman"/>
         </w:rPr>
-        <w:t xml:space="preserve">Moore, B. R., S. </w:t>
-      </w:r>
-      <w:proofErr w:type="spellStart"/>
-      <w:r>
-        <w:rPr>
-          <w:rFonts w:ascii="Times New Roman" w:hAnsi="Times New Roman" w:cs="Times New Roman"/>
-        </w:rPr>
-        <w:t>Höhna</w:t>
-      </w:r>
-      <w:proofErr w:type="spellEnd"/>
-      <w:r>
-        <w:rPr>
-          <w:rFonts w:ascii="Times New Roman" w:hAnsi="Times New Roman" w:cs="Times New Roman"/>
-        </w:rPr>
-        <w:t xml:space="preserve">, M. R. May, B. </w:t>
-      </w:r>
-      <w:proofErr w:type="spellStart"/>
-      <w:r>
-        <w:rPr>
-          <w:rFonts w:ascii="Times New Roman" w:hAnsi="Times New Roman" w:cs="Times New Roman"/>
-        </w:rPr>
-        <w:t>Rannala</w:t>
-      </w:r>
-      <w:proofErr w:type="spellEnd"/>
-      <w:r>
-        <w:rPr>
-          <w:rFonts w:ascii="Times New Roman" w:hAnsi="Times New Roman" w:cs="Times New Roman"/>
-        </w:rPr>
-        <w:t xml:space="preserve">, and J. P. </w:t>
-      </w:r>
-      <w:proofErr w:type="spellStart"/>
-      <w:r>
-        <w:rPr>
-          <w:rFonts w:ascii="Times New Roman" w:hAnsi="Times New Roman" w:cs="Times New Roman"/>
-        </w:rPr>
-        <w:t>Huelsenbeck</w:t>
-      </w:r>
-      <w:proofErr w:type="spellEnd"/>
-      <w:r>
-        <w:rPr>
-          <w:rFonts w:ascii="Times New Roman" w:hAnsi="Times New Roman" w:cs="Times New Roman"/>
-        </w:rPr>
-        <w:t>. 2016. Critically evaluating the theory and performance of Bayesian analysis of macroevolutionary mixtures.</w:t>
+        <w:t>Moore, B. R., S. Höhna, M. R. May, B. Rannala, and J. P. Huelsenbeck. 2016. Critically evaluating the theory and performance of Bayesian analysis of macroevolutionary mixtures.</w:t>
       </w:r>
       <w:r>
         <w:rPr>
@@ -3698,33 +3171,11 @@
           <w:rFonts w:ascii="Times New Roman" w:hAnsi="Times New Roman" w:cs="Times New Roman"/>
         </w:rPr>
       </w:pPr>
-      <w:proofErr w:type="spellStart"/>
-      <w:r>
-        <w:rPr>
-          <w:rFonts w:ascii="Times New Roman" w:hAnsi="Times New Roman" w:cs="Times New Roman"/>
-        </w:rPr>
-        <w:t>Rabosky</w:t>
-      </w:r>
-      <w:proofErr w:type="spellEnd"/>
-      <w:r>
-        <w:rPr>
-          <w:rFonts w:ascii="Times New Roman" w:hAnsi="Times New Roman" w:cs="Times New Roman"/>
-        </w:rPr>
-        <w:t xml:space="preserve">, D. L., F. Santini, J. Eastman, S. A. Smith, B. </w:t>
-      </w:r>
-      <w:proofErr w:type="spellStart"/>
-      <w:r>
-        <w:rPr>
-          <w:rFonts w:ascii="Times New Roman" w:hAnsi="Times New Roman" w:cs="Times New Roman"/>
-        </w:rPr>
-        <w:t>Sidlauskas</w:t>
-      </w:r>
-      <w:proofErr w:type="spellEnd"/>
-      <w:r>
-        <w:rPr>
-          <w:rFonts w:ascii="Times New Roman" w:hAnsi="Times New Roman" w:cs="Times New Roman"/>
-        </w:rPr>
-        <w:t>, J. Chang, and M. E. Alfaro. 2013. Rates of speciation and morphological evolution are correlated across the largest vertebrate radiation. Nature Communications 4:1958.</w:t>
+      <w:r>
+        <w:rPr>
+          <w:rFonts w:ascii="Times New Roman" w:hAnsi="Times New Roman" w:cs="Times New Roman"/>
+        </w:rPr>
+        <w:t>Rabosky, D. L., F. Santini, J. Eastman, S. A. Smith, B. Sidlauskas, J. Chang, and M. E. Alfaro. 2013. Rates of speciation and morphological evolution are correlated across the largest vertebrate radiation. Nature Communications 4:1958.</w:t>
       </w:r>
       <w:r>
         <w:rPr>
@@ -3746,48 +3197,12 @@
           <w:rFonts w:ascii="Times New Roman" w:hAnsi="Times New Roman" w:cs="Times New Roman"/>
         </w:rPr>
       </w:pPr>
-      <w:proofErr w:type="spellStart"/>
       <w:r>
         <w:rPr>
           <w:rFonts w:ascii="Times New Roman" w:hAnsi="Times New Roman" w:cs="Times New Roman"/>
         </w:rPr>
         <w:lastRenderedPageBreak/>
-        <w:t>Rabosky</w:t>
-      </w:r>
-      <w:proofErr w:type="spellEnd"/>
-      <w:r>
-        <w:rPr>
-          <w:rFonts w:ascii="Times New Roman" w:hAnsi="Times New Roman" w:cs="Times New Roman"/>
-        </w:rPr>
-        <w:t xml:space="preserve">, D. L., M. </w:t>
-      </w:r>
-      <w:proofErr w:type="spellStart"/>
-      <w:r>
-        <w:rPr>
-          <w:rFonts w:ascii="Times New Roman" w:hAnsi="Times New Roman" w:cs="Times New Roman"/>
-        </w:rPr>
-        <w:t>Grundler</w:t>
-      </w:r>
-      <w:proofErr w:type="spellEnd"/>
-      <w:r>
-        <w:rPr>
-          <w:rFonts w:ascii="Times New Roman" w:hAnsi="Times New Roman" w:cs="Times New Roman"/>
-        </w:rPr>
-        <w:t xml:space="preserve">, C. Anderson, P. Title, J. J. Shi, J. W. Brown, H. Huang, and J. G. Larson. 2014. </w:t>
-      </w:r>
-      <w:proofErr w:type="spellStart"/>
-      <w:r>
-        <w:rPr>
-          <w:rFonts w:ascii="Times New Roman" w:hAnsi="Times New Roman" w:cs="Times New Roman"/>
-        </w:rPr>
-        <w:t>BAMMtools</w:t>
-      </w:r>
-      <w:proofErr w:type="spellEnd"/>
-      <w:r>
-        <w:rPr>
-          <w:rFonts w:ascii="Times New Roman" w:hAnsi="Times New Roman" w:cs="Times New Roman"/>
-        </w:rPr>
-        <w:t xml:space="preserve">: an R package for the analysis </w:t>
+        <w:t xml:space="preserve">Rabosky, D. L., M. Grundler, C. Anderson, P. Title, J. J. Shi, J. W. Brown, H. Huang, and J. G. Larson. 2014. BAMMtools: an R package for the analysis </w:t>
       </w:r>
       <w:proofErr w:type="gramStart"/>
       <w:r>
@@ -3831,19 +3246,11 @@
           <w:bCs/>
         </w:rPr>
       </w:pPr>
-      <w:proofErr w:type="spellStart"/>
-      <w:r>
-        <w:rPr>
-          <w:rFonts w:ascii="Times New Roman" w:hAnsi="Times New Roman" w:cs="Times New Roman"/>
-        </w:rPr>
-        <w:t>Rabosky</w:t>
-      </w:r>
-      <w:proofErr w:type="spellEnd"/>
-      <w:r>
-        <w:rPr>
-          <w:rFonts w:ascii="Times New Roman" w:hAnsi="Times New Roman" w:cs="Times New Roman"/>
-        </w:rPr>
-        <w:t>, D. L., and H. Huang. 2016. A robust semi-parametric test for detecting trait-dependent diversification. Systematic Biology 65:181-193</w:t>
+      <w:r>
+        <w:rPr>
+          <w:rFonts w:ascii="Times New Roman" w:hAnsi="Times New Roman" w:cs="Times New Roman"/>
+        </w:rPr>
+        <w:t>Rabosky, D. L., and H. Huang. 2016. A robust semi-parametric test for detecting trait-dependent diversification. Systematic Biology 65:181-193</w:t>
       </w:r>
       <w:r>
         <w:rPr>
@@ -3879,19 +3286,11 @@
           <w:rFonts w:ascii="Times New Roman" w:hAnsi="Times New Roman" w:cs="Times New Roman"/>
         </w:rPr>
       </w:pPr>
-      <w:proofErr w:type="spellStart"/>
-      <w:r>
-        <w:rPr>
-          <w:rFonts w:ascii="Times New Roman" w:hAnsi="Times New Roman" w:cs="Times New Roman"/>
-        </w:rPr>
-        <w:t>Rabosky</w:t>
-      </w:r>
-      <w:proofErr w:type="spellEnd"/>
-      <w:r>
-        <w:rPr>
-          <w:rFonts w:ascii="Times New Roman" w:hAnsi="Times New Roman" w:cs="Times New Roman"/>
-        </w:rPr>
-        <w:t xml:space="preserve">, D. L., J. S. Mitchell, and J. Chang. 2017. Is </w:t>
+      <w:r>
+        <w:rPr>
+          <w:rFonts w:ascii="Times New Roman" w:hAnsi="Times New Roman" w:cs="Times New Roman"/>
+        </w:rPr>
+        <w:t xml:space="preserve">Rabosky, D. L., J. S. Mitchell, and J. Chang. 2017. Is </w:t>
       </w:r>
       <w:r>
         <w:rPr>
@@ -3947,33 +3346,91 @@
         <w:rPr>
           <w:rFonts w:ascii="Times New Roman" w:hAnsi="Times New Roman" w:cs="Times New Roman"/>
         </w:rPr>
-        <w:t xml:space="preserve">D. W., and A. O. </w:t>
-      </w:r>
-      <w:proofErr w:type="spellStart"/>
-      <w:r>
-        <w:rPr>
-          <w:rFonts w:ascii="Times New Roman" w:hAnsi="Times New Roman" w:cs="Times New Roman"/>
-        </w:rPr>
-        <w:t>Mooers</w:t>
-      </w:r>
-      <w:proofErr w:type="spellEnd"/>
+        <w:t xml:space="preserve">D. W., and A. O. Mooers. </w:t>
+      </w:r>
+      <w:r>
+        <w:rPr>
+          <w:rFonts w:ascii="Times New Roman" w:hAnsi="Times New Roman" w:cs="Times New Roman"/>
+        </w:rPr>
+        <w:t xml:space="preserve">2006. </w:t>
+      </w:r>
+      <w:r>
+        <w:rPr>
+          <w:rFonts w:ascii="Times New Roman" w:hAnsi="Times New Roman" w:cs="Times New Roman"/>
+        </w:rPr>
+        <w:t>Incorporating evolutionary measures into conservation prioritization. Conservation Biology 20:1670-1678.</w:t>
+      </w:r>
+      <w:r>
+        <w:rPr>
+          <w:rFonts w:ascii="Times New Roman" w:hAnsi="Times New Roman" w:cs="Times New Roman"/>
+        </w:rPr>
+        <w:t xml:space="preserve"> </w:t>
+      </w:r>
+      <w:r>
+        <w:rPr>
+          <w:rFonts w:ascii="Times New Roman" w:hAnsi="Times New Roman" w:cs="Times New Roman"/>
+        </w:rPr>
+        <w:t xml:space="preserve">https://doi.org/10.1111/j.1523-1739.2006.00555.x. </w:t>
+      </w:r>
+    </w:p>
+    <w:p>
+      <w:pPr>
+        <w:ind w:left="720" w:hanging="720"/>
+        <w:rPr>
+          <w:rFonts w:ascii="Times New Roman" w:hAnsi="Times New Roman" w:cs="Times New Roman"/>
+        </w:rPr>
+      </w:pPr>
+      <w:r>
+        <w:rPr>
+          <w:rFonts w:ascii="Times New Roman" w:hAnsi="Times New Roman" w:cs="Times New Roman"/>
+        </w:rPr>
+        <w:t xml:space="preserve">Revell, L. J. 2011. Phytools: </w:t>
+      </w:r>
+      <w:proofErr w:type="gramStart"/>
+      <w:r>
+        <w:rPr>
+          <w:rFonts w:ascii="Times New Roman" w:hAnsi="Times New Roman" w:cs="Times New Roman"/>
+        </w:rPr>
+        <w:t>an</w:t>
+      </w:r>
+      <w:proofErr w:type="gramEnd"/>
+      <w:r>
+        <w:rPr>
+          <w:rFonts w:ascii="Times New Roman" w:hAnsi="Times New Roman" w:cs="Times New Roman"/>
+        </w:rPr>
+        <w:t xml:space="preserve"> R package for phylogenetic comparative biology (and other things). Methods in Ecology and Evolution 3:217-223. </w:t>
+      </w:r>
+      <w:r>
+        <w:rPr>
+          <w:rFonts w:ascii="Times New Roman" w:hAnsi="Times New Roman" w:cs="Times New Roman"/>
+        </w:rPr>
+        <w:t>https://doi.org/10.1111/j.2041-210X.2011.00169.x</w:t>
+      </w:r>
       <w:r>
         <w:rPr>
           <w:rFonts w:ascii="Times New Roman" w:hAnsi="Times New Roman" w:cs="Times New Roman"/>
         </w:rPr>
         <w:t xml:space="preserve">. </w:t>
       </w:r>
-      <w:r>
-        <w:rPr>
-          <w:rFonts w:ascii="Times New Roman" w:hAnsi="Times New Roman" w:cs="Times New Roman"/>
-        </w:rPr>
-        <w:t xml:space="preserve">2006. </w:t>
-      </w:r>
-      <w:r>
-        <w:rPr>
-          <w:rFonts w:ascii="Times New Roman" w:hAnsi="Times New Roman" w:cs="Times New Roman"/>
-        </w:rPr>
-        <w:t>Incorporating evolutionary measures into conservation prioritization. Conservation Biology 20:1670-1678.</w:t>
+    </w:p>
+    <w:p>
+      <w:pPr>
+        <w:ind w:left="720" w:hanging="720"/>
+        <w:rPr>
+          <w:rFonts w:ascii="Times New Roman" w:hAnsi="Times New Roman" w:cs="Times New Roman"/>
+        </w:rPr>
+      </w:pPr>
+      <w:r>
+        <w:rPr>
+          <w:rFonts w:ascii="Times New Roman" w:hAnsi="Times New Roman" w:cs="Times New Roman"/>
+        </w:rPr>
+        <w:t>Sayol, F., O. Lapiedra, S. Ducatez, and D. Sol. 2019. Larger brains spur species diversification in birds. Evolution 73:2085-2093</w:t>
+      </w:r>
+      <w:r>
+        <w:rPr>
+          <w:rFonts w:ascii="Times New Roman" w:hAnsi="Times New Roman" w:cs="Times New Roman"/>
+        </w:rPr>
+        <w:t>.</w:t>
       </w:r>
       <w:r>
         <w:rPr>
@@ -3985,7 +3442,13 @@
         <w:rPr>
           <w:rFonts w:ascii="Times New Roman" w:hAnsi="Times New Roman" w:cs="Times New Roman"/>
         </w:rPr>
-        <w:t xml:space="preserve">https://doi.org/10.1111/j.1523-1739.2006.00555.x. </w:t>
+        <w:t>https://doi.org/10.1111/evo.13811</w:t>
+      </w:r>
+      <w:r>
+        <w:rPr>
+          <w:rFonts w:ascii="Times New Roman" w:hAnsi="Times New Roman" w:cs="Times New Roman"/>
+        </w:rPr>
+        <w:t xml:space="preserve">. </w:t>
       </w:r>
     </w:p>
     <w:p>
@@ -3999,171 +3462,7 @@
         <w:rPr>
           <w:rFonts w:ascii="Times New Roman" w:hAnsi="Times New Roman" w:cs="Times New Roman"/>
         </w:rPr>
-        <w:t xml:space="preserve">Revell, L. J. 2011. </w:t>
-      </w:r>
-      <w:proofErr w:type="spellStart"/>
-      <w:r>
-        <w:rPr>
-          <w:rFonts w:ascii="Times New Roman" w:hAnsi="Times New Roman" w:cs="Times New Roman"/>
-        </w:rPr>
-        <w:t>Phytools</w:t>
-      </w:r>
-      <w:proofErr w:type="spellEnd"/>
-      <w:r>
-        <w:rPr>
-          <w:rFonts w:ascii="Times New Roman" w:hAnsi="Times New Roman" w:cs="Times New Roman"/>
-        </w:rPr>
-        <w:t xml:space="preserve">: </w:t>
-      </w:r>
-      <w:proofErr w:type="gramStart"/>
-      <w:r>
-        <w:rPr>
-          <w:rFonts w:ascii="Times New Roman" w:hAnsi="Times New Roman" w:cs="Times New Roman"/>
-        </w:rPr>
-        <w:t>an</w:t>
-      </w:r>
-      <w:proofErr w:type="gramEnd"/>
-      <w:r>
-        <w:rPr>
-          <w:rFonts w:ascii="Times New Roman" w:hAnsi="Times New Roman" w:cs="Times New Roman"/>
-        </w:rPr>
-        <w:t xml:space="preserve"> R package for phylogenetic comparative biology (and other things). Methods in Ecology and Evolution 3:217-223. </w:t>
-      </w:r>
-      <w:r>
-        <w:rPr>
-          <w:rFonts w:ascii="Times New Roman" w:hAnsi="Times New Roman" w:cs="Times New Roman"/>
-        </w:rPr>
-        <w:t>https://doi.org/10.1111/j.2041-210X.2011.00169.x</w:t>
-      </w:r>
-      <w:r>
-        <w:rPr>
-          <w:rFonts w:ascii="Times New Roman" w:hAnsi="Times New Roman" w:cs="Times New Roman"/>
-        </w:rPr>
-        <w:t xml:space="preserve">. </w:t>
-      </w:r>
-    </w:p>
-    <w:p>
-      <w:pPr>
-        <w:ind w:left="720" w:hanging="720"/>
-        <w:rPr>
-          <w:rFonts w:ascii="Times New Roman" w:hAnsi="Times New Roman" w:cs="Times New Roman"/>
-        </w:rPr>
-      </w:pPr>
-      <w:proofErr w:type="spellStart"/>
-      <w:r>
-        <w:rPr>
-          <w:rFonts w:ascii="Times New Roman" w:hAnsi="Times New Roman" w:cs="Times New Roman"/>
-        </w:rPr>
-        <w:t>Sayol</w:t>
-      </w:r>
-      <w:proofErr w:type="spellEnd"/>
-      <w:r>
-        <w:rPr>
-          <w:rFonts w:ascii="Times New Roman" w:hAnsi="Times New Roman" w:cs="Times New Roman"/>
-        </w:rPr>
-        <w:t xml:space="preserve">, F., O. </w:t>
-      </w:r>
-      <w:proofErr w:type="spellStart"/>
-      <w:r>
-        <w:rPr>
-          <w:rFonts w:ascii="Times New Roman" w:hAnsi="Times New Roman" w:cs="Times New Roman"/>
-        </w:rPr>
-        <w:t>Lapiedra</w:t>
-      </w:r>
-      <w:proofErr w:type="spellEnd"/>
-      <w:r>
-        <w:rPr>
-          <w:rFonts w:ascii="Times New Roman" w:hAnsi="Times New Roman" w:cs="Times New Roman"/>
-        </w:rPr>
-        <w:t xml:space="preserve">, S. </w:t>
-      </w:r>
-      <w:proofErr w:type="spellStart"/>
-      <w:r>
-        <w:rPr>
-          <w:rFonts w:ascii="Times New Roman" w:hAnsi="Times New Roman" w:cs="Times New Roman"/>
-        </w:rPr>
-        <w:t>Ducatez</w:t>
-      </w:r>
-      <w:proofErr w:type="spellEnd"/>
-      <w:r>
-        <w:rPr>
-          <w:rFonts w:ascii="Times New Roman" w:hAnsi="Times New Roman" w:cs="Times New Roman"/>
-        </w:rPr>
-        <w:t>, and D. Sol. 2019. Larger brains spur species diversification in birds. Evolution 73:2085-2093</w:t>
-      </w:r>
-      <w:r>
-        <w:rPr>
-          <w:rFonts w:ascii="Times New Roman" w:hAnsi="Times New Roman" w:cs="Times New Roman"/>
-        </w:rPr>
-        <w:t>.</w:t>
-      </w:r>
-      <w:r>
-        <w:rPr>
-          <w:rFonts w:ascii="Times New Roman" w:hAnsi="Times New Roman" w:cs="Times New Roman"/>
-        </w:rPr>
-        <w:t xml:space="preserve"> </w:t>
-      </w:r>
-      <w:r>
-        <w:rPr>
-          <w:rFonts w:ascii="Times New Roman" w:hAnsi="Times New Roman" w:cs="Times New Roman"/>
-        </w:rPr>
-        <w:t>https://doi.org/10.1111/evo.13811</w:t>
-      </w:r>
-      <w:r>
-        <w:rPr>
-          <w:rFonts w:ascii="Times New Roman" w:hAnsi="Times New Roman" w:cs="Times New Roman"/>
-        </w:rPr>
-        <w:t xml:space="preserve">. </w:t>
-      </w:r>
-    </w:p>
-    <w:p>
-      <w:pPr>
-        <w:ind w:left="720" w:hanging="720"/>
-        <w:rPr>
-          <w:rFonts w:ascii="Times New Roman" w:hAnsi="Times New Roman" w:cs="Times New Roman"/>
-        </w:rPr>
-      </w:pPr>
-      <w:proofErr w:type="spellStart"/>
-      <w:r>
-        <w:rPr>
-          <w:rFonts w:ascii="Times New Roman" w:hAnsi="Times New Roman" w:cs="Times New Roman"/>
-        </w:rPr>
-        <w:t>Sayol</w:t>
-      </w:r>
-      <w:proofErr w:type="spellEnd"/>
-      <w:r>
-        <w:rPr>
-          <w:rFonts w:ascii="Times New Roman" w:hAnsi="Times New Roman" w:cs="Times New Roman"/>
-        </w:rPr>
-        <w:t xml:space="preserve">, F., O. </w:t>
-      </w:r>
-      <w:proofErr w:type="spellStart"/>
-      <w:r>
-        <w:rPr>
-          <w:rFonts w:ascii="Times New Roman" w:hAnsi="Times New Roman" w:cs="Times New Roman"/>
-        </w:rPr>
-        <w:t>Lapiedra</w:t>
-      </w:r>
-      <w:proofErr w:type="spellEnd"/>
-      <w:r>
-        <w:rPr>
-          <w:rFonts w:ascii="Times New Roman" w:hAnsi="Times New Roman" w:cs="Times New Roman"/>
-        </w:rPr>
-        <w:t xml:space="preserve">, S. </w:t>
-      </w:r>
-      <w:proofErr w:type="spellStart"/>
-      <w:r>
-        <w:rPr>
-          <w:rFonts w:ascii="Times New Roman" w:hAnsi="Times New Roman" w:cs="Times New Roman"/>
-        </w:rPr>
-        <w:t>Ducatez</w:t>
-      </w:r>
-      <w:proofErr w:type="spellEnd"/>
-      <w:r>
-        <w:rPr>
-          <w:rFonts w:ascii="Times New Roman" w:hAnsi="Times New Roman" w:cs="Times New Roman"/>
-        </w:rPr>
-        <w:t>, and D. Sol. 2019. Data from:</w:t>
+        <w:t>Sayol, F., O. Lapiedra, S. Ducatez, and D. Sol. 2019. Data from:</w:t>
       </w:r>
       <w:r>
         <w:rPr>
@@ -4205,21 +3504,7 @@
         <w:rPr>
           <w:rFonts w:ascii="Times New Roman" w:hAnsi="Times New Roman" w:cs="Times New Roman"/>
         </w:rPr>
-        <w:t xml:space="preserve">P. O., and D. L. </w:t>
-      </w:r>
-      <w:proofErr w:type="spellStart"/>
-      <w:r>
-        <w:rPr>
-          <w:rFonts w:ascii="Times New Roman" w:hAnsi="Times New Roman" w:cs="Times New Roman"/>
-        </w:rPr>
-        <w:t>Rabosky</w:t>
-      </w:r>
-      <w:proofErr w:type="spellEnd"/>
-      <w:r>
-        <w:rPr>
-          <w:rFonts w:ascii="Times New Roman" w:hAnsi="Times New Roman" w:cs="Times New Roman"/>
-        </w:rPr>
-        <w:t xml:space="preserve">. 2018. Tip rates, phylogenies, and diversification: What are we estimating, and how good are the </w:t>
+        <w:t xml:space="preserve">P. O., and D. L. Rabosky. 2018. Tip rates, phylogenies, and diversification: What are we estimating, and how good are the </w:t>
       </w:r>
       <w:proofErr w:type="gramStart"/>
       <w:r>

</xml_diff>